<commit_message>
correctly added final report to repo
</commit_message>
<xml_diff>
--- a/Car Rental Database Report.docx
+++ b/Car Rental Database Report.docx
@@ -1906,25 +1906,7 @@
           <w:szCs w:val="24"/>
         </w:rPr>
         <w:lastRenderedPageBreak/>
-        <w:t>SQL Scripts (</w:t>
-      </w:r>
-      <w:r>
-        <w:rPr>
-          <w:rFonts w:ascii="Garamond" w:hAnsi="Garamond"/>
-          <w:b/>
-          <w:sz w:val="24"/>
-          <w:szCs w:val="24"/>
-        </w:rPr>
-        <w:t>Populating the tables</w:t>
-      </w:r>
-      <w:r>
-        <w:rPr>
-          <w:rFonts w:ascii="Garamond" w:hAnsi="Garamond"/>
-          <w:b/>
-          <w:sz w:val="24"/>
-          <w:szCs w:val="24"/>
-        </w:rPr>
-        <w:t>)</w:t>
+        <w:t>SQL Scripts (Populating the tables)</w:t>
       </w:r>
     </w:p>
     <w:p>
@@ -2987,15 +2969,2339 @@
         </w:rPr>
         <w:t>INSERT INTO `CAR` (`VEHICLE_CODE`, `CAR_QUANTITY`) VALUES (10, 1);</w:t>
       </w:r>
+    </w:p>
+    <w:p>
+      <w:pPr>
+        <w:spacing w:after="0"/>
+        <w:rPr>
+          <w:rFonts w:ascii="Garamond" w:hAnsi="Garamond"/>
+          <w:b/>
+          <w:sz w:val="24"/>
+          <w:szCs w:val="24"/>
+        </w:rPr>
+      </w:pPr>
+    </w:p>
+    <w:p>
+      <w:pPr>
+        <w:rPr>
+          <w:rFonts w:ascii="Garamond" w:hAnsi="Garamond"/>
+          <w:b/>
+          <w:sz w:val="24"/>
+          <w:szCs w:val="24"/>
+        </w:rPr>
+      </w:pPr>
+      <w:r>
+        <w:rPr>
+          <w:rFonts w:ascii="Garamond" w:hAnsi="Garamond"/>
+          <w:b/>
+          <w:sz w:val="24"/>
+          <w:szCs w:val="24"/>
+        </w:rPr>
+        <w:br w:type="page"/>
+      </w:r>
+    </w:p>
+    <w:p>
+      <w:pPr>
+        <w:spacing w:after="0"/>
+        <w:rPr>
+          <w:rFonts w:ascii="Garamond" w:hAnsi="Garamond"/>
+          <w:b/>
+          <w:sz w:val="24"/>
+          <w:szCs w:val="24"/>
+        </w:rPr>
+      </w:pPr>
+      <w:r>
+        <w:rPr>
+          <w:rFonts w:ascii="Garamond" w:hAnsi="Garamond"/>
+          <w:b/>
+          <w:sz w:val="24"/>
+          <w:szCs w:val="24"/>
+        </w:rPr>
+        <w:lastRenderedPageBreak/>
+        <w:t>SQL Scripts (Creating a rental)</w:t>
+      </w:r>
+    </w:p>
+    <w:p>
+      <w:pPr>
+        <w:spacing w:after="0"/>
+        <w:rPr>
+          <w:rFonts w:ascii="Garamond" w:hAnsi="Garamond"/>
+          <w:sz w:val="24"/>
+          <w:szCs w:val="24"/>
+        </w:rPr>
+      </w:pPr>
+    </w:p>
+    <w:p>
+      <w:pPr>
+        <w:spacing w:after="0"/>
+        <w:rPr>
+          <w:rFonts w:ascii="Garamond" w:hAnsi="Garamond"/>
+          <w:sz w:val="24"/>
+          <w:szCs w:val="24"/>
+        </w:rPr>
+      </w:pPr>
+      <w:r>
+        <w:rPr>
+          <w:rFonts w:ascii="Garamond" w:hAnsi="Garamond"/>
+          <w:sz w:val="24"/>
+          <w:szCs w:val="24"/>
+        </w:rPr>
+        <w:t xml:space="preserve">The following script is more complicated. The purpose is to create Most of the logic is handled through the front-end application and the procedures are included as pseudocode in the following SQL Scripts. </w:t>
+      </w:r>
+    </w:p>
+    <w:p>
+      <w:pPr>
+        <w:tabs>
+          <w:tab w:val="left" w:pos="916"/>
+          <w:tab w:val="left" w:pos="1832"/>
+          <w:tab w:val="left" w:pos="2748"/>
+          <w:tab w:val="left" w:pos="3664"/>
+          <w:tab w:val="left" w:pos="4580"/>
+          <w:tab w:val="left" w:pos="5496"/>
+          <w:tab w:val="left" w:pos="6412"/>
+          <w:tab w:val="left" w:pos="7328"/>
+          <w:tab w:val="left" w:pos="8244"/>
+          <w:tab w:val="left" w:pos="9160"/>
+          <w:tab w:val="left" w:pos="10076"/>
+          <w:tab w:val="left" w:pos="10992"/>
+          <w:tab w:val="left" w:pos="11908"/>
+          <w:tab w:val="left" w:pos="12824"/>
+          <w:tab w:val="left" w:pos="13740"/>
+          <w:tab w:val="left" w:pos="14656"/>
+        </w:tabs>
+        <w:spacing w:after="0" w:line="240" w:lineRule="auto"/>
+        <w:rPr>
+          <w:rFonts w:ascii="Courier New" w:eastAsia="Times New Roman" w:hAnsi="Courier New" w:cs="Courier New"/>
+          <w:color w:val="000000"/>
+          <w:sz w:val="20"/>
+          <w:szCs w:val="20"/>
+          <w:lang w:eastAsia="en-CA"/>
+        </w:rPr>
+      </w:pPr>
+      <w:r>
+        <w:rPr>
+          <w:rFonts w:ascii="Courier New" w:eastAsia="Times New Roman" w:hAnsi="Courier New" w:cs="Courier New"/>
+          <w:color w:val="000000"/>
+          <w:sz w:val="20"/>
+          <w:szCs w:val="20"/>
+          <w:lang w:eastAsia="en-CA"/>
+        </w:rPr>
+        <w:t xml:space="preserve"># script for creating a new rental. </w:t>
+      </w:r>
+    </w:p>
+    <w:p>
+      <w:pPr>
+        <w:tabs>
+          <w:tab w:val="left" w:pos="916"/>
+          <w:tab w:val="left" w:pos="1832"/>
+          <w:tab w:val="left" w:pos="2748"/>
+          <w:tab w:val="left" w:pos="3664"/>
+          <w:tab w:val="left" w:pos="4580"/>
+          <w:tab w:val="left" w:pos="5496"/>
+          <w:tab w:val="left" w:pos="6412"/>
+          <w:tab w:val="left" w:pos="7328"/>
+          <w:tab w:val="left" w:pos="8244"/>
+          <w:tab w:val="left" w:pos="9160"/>
+          <w:tab w:val="left" w:pos="10076"/>
+          <w:tab w:val="left" w:pos="10992"/>
+          <w:tab w:val="left" w:pos="11908"/>
+          <w:tab w:val="left" w:pos="12824"/>
+          <w:tab w:val="left" w:pos="13740"/>
+          <w:tab w:val="left" w:pos="14656"/>
+        </w:tabs>
+        <w:spacing w:after="0" w:line="240" w:lineRule="auto"/>
+        <w:rPr>
+          <w:rFonts w:ascii="Courier New" w:eastAsia="Times New Roman" w:hAnsi="Courier New" w:cs="Courier New"/>
+          <w:color w:val="000000"/>
+          <w:sz w:val="20"/>
+          <w:szCs w:val="20"/>
+          <w:lang w:eastAsia="en-CA"/>
+        </w:rPr>
+      </w:pPr>
+    </w:p>
+    <w:p>
+      <w:pPr>
+        <w:tabs>
+          <w:tab w:val="left" w:pos="916"/>
+          <w:tab w:val="left" w:pos="1832"/>
+          <w:tab w:val="left" w:pos="2748"/>
+          <w:tab w:val="left" w:pos="3664"/>
+          <w:tab w:val="left" w:pos="4580"/>
+          <w:tab w:val="left" w:pos="5496"/>
+          <w:tab w:val="left" w:pos="6412"/>
+          <w:tab w:val="left" w:pos="7328"/>
+          <w:tab w:val="left" w:pos="8244"/>
+          <w:tab w:val="left" w:pos="9160"/>
+          <w:tab w:val="left" w:pos="10076"/>
+          <w:tab w:val="left" w:pos="10992"/>
+          <w:tab w:val="left" w:pos="11908"/>
+          <w:tab w:val="left" w:pos="12824"/>
+          <w:tab w:val="left" w:pos="13740"/>
+          <w:tab w:val="left" w:pos="14656"/>
+        </w:tabs>
+        <w:spacing w:after="0" w:line="240" w:lineRule="auto"/>
+        <w:rPr>
+          <w:rFonts w:ascii="Courier New" w:eastAsia="Times New Roman" w:hAnsi="Courier New" w:cs="Courier New"/>
+          <w:color w:val="000000"/>
+          <w:sz w:val="20"/>
+          <w:szCs w:val="20"/>
+          <w:lang w:eastAsia="en-CA"/>
+        </w:rPr>
+      </w:pPr>
+      <w:r>
+        <w:rPr>
+          <w:rFonts w:ascii="Courier New" w:eastAsia="Times New Roman" w:hAnsi="Courier New" w:cs="Courier New"/>
+          <w:color w:val="000000"/>
+          <w:sz w:val="20"/>
+          <w:szCs w:val="20"/>
+          <w:lang w:eastAsia="en-CA"/>
+        </w:rPr>
+        <w:t># the script will require these inputs variables, handled by the front-end:</w:t>
+      </w:r>
+    </w:p>
+    <w:p>
+      <w:pPr>
+        <w:tabs>
+          <w:tab w:val="left" w:pos="916"/>
+          <w:tab w:val="left" w:pos="1832"/>
+          <w:tab w:val="left" w:pos="2748"/>
+          <w:tab w:val="left" w:pos="3664"/>
+          <w:tab w:val="left" w:pos="4580"/>
+          <w:tab w:val="left" w:pos="5496"/>
+          <w:tab w:val="left" w:pos="6412"/>
+          <w:tab w:val="left" w:pos="7328"/>
+          <w:tab w:val="left" w:pos="8244"/>
+          <w:tab w:val="left" w:pos="9160"/>
+          <w:tab w:val="left" w:pos="10076"/>
+          <w:tab w:val="left" w:pos="10992"/>
+          <w:tab w:val="left" w:pos="11908"/>
+          <w:tab w:val="left" w:pos="12824"/>
+          <w:tab w:val="left" w:pos="13740"/>
+          <w:tab w:val="left" w:pos="14656"/>
+        </w:tabs>
+        <w:spacing w:after="0" w:line="240" w:lineRule="auto"/>
+        <w:rPr>
+          <w:rFonts w:ascii="Courier New" w:eastAsia="Times New Roman" w:hAnsi="Courier New" w:cs="Courier New"/>
+          <w:color w:val="000000"/>
+          <w:sz w:val="20"/>
+          <w:szCs w:val="20"/>
+          <w:lang w:eastAsia="en-CA"/>
+        </w:rPr>
+      </w:pPr>
+      <w:r>
+        <w:rPr>
+          <w:rFonts w:ascii="Courier New" w:eastAsia="Times New Roman" w:hAnsi="Courier New" w:cs="Courier New"/>
+          <w:color w:val="000000"/>
+          <w:sz w:val="20"/>
+          <w:szCs w:val="20"/>
+          <w:lang w:eastAsia="en-CA"/>
+        </w:rPr>
+        <w:t># inputID - the id of the customer making the rental</w:t>
+      </w:r>
+    </w:p>
+    <w:p>
+      <w:pPr>
+        <w:tabs>
+          <w:tab w:val="left" w:pos="916"/>
+          <w:tab w:val="left" w:pos="1832"/>
+          <w:tab w:val="left" w:pos="2748"/>
+          <w:tab w:val="left" w:pos="3664"/>
+          <w:tab w:val="left" w:pos="4580"/>
+          <w:tab w:val="left" w:pos="5496"/>
+          <w:tab w:val="left" w:pos="6412"/>
+          <w:tab w:val="left" w:pos="7328"/>
+          <w:tab w:val="left" w:pos="8244"/>
+          <w:tab w:val="left" w:pos="9160"/>
+          <w:tab w:val="left" w:pos="10076"/>
+          <w:tab w:val="left" w:pos="10992"/>
+          <w:tab w:val="left" w:pos="11908"/>
+          <w:tab w:val="left" w:pos="12824"/>
+          <w:tab w:val="left" w:pos="13740"/>
+          <w:tab w:val="left" w:pos="14656"/>
+        </w:tabs>
+        <w:spacing w:after="0" w:line="240" w:lineRule="auto"/>
+        <w:rPr>
+          <w:rFonts w:ascii="Courier New" w:eastAsia="Times New Roman" w:hAnsi="Courier New" w:cs="Courier New"/>
+          <w:color w:val="000000"/>
+          <w:sz w:val="20"/>
+          <w:szCs w:val="20"/>
+          <w:lang w:eastAsia="en-CA"/>
+        </w:rPr>
+      </w:pPr>
+      <w:r>
+        <w:rPr>
+          <w:rFonts w:ascii="Courier New" w:eastAsia="Times New Roman" w:hAnsi="Courier New" w:cs="Courier New"/>
+          <w:color w:val="000000"/>
+          <w:sz w:val="20"/>
+          <w:szCs w:val="20"/>
+          <w:lang w:eastAsia="en-CA"/>
+        </w:rPr>
+        <w:t># inputcarcode - the car code of the desired rental car</w:t>
+      </w:r>
+    </w:p>
+    <w:p>
+      <w:pPr>
+        <w:tabs>
+          <w:tab w:val="left" w:pos="916"/>
+          <w:tab w:val="left" w:pos="1832"/>
+          <w:tab w:val="left" w:pos="2748"/>
+          <w:tab w:val="left" w:pos="3664"/>
+          <w:tab w:val="left" w:pos="4580"/>
+          <w:tab w:val="left" w:pos="5496"/>
+          <w:tab w:val="left" w:pos="6412"/>
+          <w:tab w:val="left" w:pos="7328"/>
+          <w:tab w:val="left" w:pos="8244"/>
+          <w:tab w:val="left" w:pos="9160"/>
+          <w:tab w:val="left" w:pos="10076"/>
+          <w:tab w:val="left" w:pos="10992"/>
+          <w:tab w:val="left" w:pos="11908"/>
+          <w:tab w:val="left" w:pos="12824"/>
+          <w:tab w:val="left" w:pos="13740"/>
+          <w:tab w:val="left" w:pos="14656"/>
+        </w:tabs>
+        <w:spacing w:after="0" w:line="240" w:lineRule="auto"/>
+        <w:rPr>
+          <w:rFonts w:ascii="Courier New" w:eastAsia="Times New Roman" w:hAnsi="Courier New" w:cs="Courier New"/>
+          <w:color w:val="000000"/>
+          <w:sz w:val="20"/>
+          <w:szCs w:val="20"/>
+          <w:lang w:eastAsia="en-CA"/>
+        </w:rPr>
+      </w:pPr>
+      <w:r>
+        <w:rPr>
+          <w:rFonts w:ascii="Courier New" w:eastAsia="Times New Roman" w:hAnsi="Courier New" w:cs="Courier New"/>
+          <w:color w:val="000000"/>
+          <w:sz w:val="20"/>
+          <w:szCs w:val="20"/>
+          <w:lang w:eastAsia="en-CA"/>
+        </w:rPr>
+        <w:t># inputdate - the date of the rental</w:t>
+      </w:r>
+    </w:p>
+    <w:p>
+      <w:pPr>
+        <w:tabs>
+          <w:tab w:val="left" w:pos="916"/>
+          <w:tab w:val="left" w:pos="1832"/>
+          <w:tab w:val="left" w:pos="2748"/>
+          <w:tab w:val="left" w:pos="3664"/>
+          <w:tab w:val="left" w:pos="4580"/>
+          <w:tab w:val="left" w:pos="5496"/>
+          <w:tab w:val="left" w:pos="6412"/>
+          <w:tab w:val="left" w:pos="7328"/>
+          <w:tab w:val="left" w:pos="8244"/>
+          <w:tab w:val="left" w:pos="9160"/>
+          <w:tab w:val="left" w:pos="10076"/>
+          <w:tab w:val="left" w:pos="10992"/>
+          <w:tab w:val="left" w:pos="11908"/>
+          <w:tab w:val="left" w:pos="12824"/>
+          <w:tab w:val="left" w:pos="13740"/>
+          <w:tab w:val="left" w:pos="14656"/>
+        </w:tabs>
+        <w:spacing w:after="0" w:line="240" w:lineRule="auto"/>
+        <w:rPr>
+          <w:rFonts w:ascii="Courier New" w:eastAsia="Times New Roman" w:hAnsi="Courier New" w:cs="Courier New"/>
+          <w:color w:val="000000"/>
+          <w:sz w:val="20"/>
+          <w:szCs w:val="20"/>
+          <w:lang w:eastAsia="en-CA"/>
+        </w:rPr>
+      </w:pPr>
+      <w:r>
+        <w:rPr>
+          <w:rFonts w:ascii="Courier New" w:eastAsia="Times New Roman" w:hAnsi="Courier New" w:cs="Courier New"/>
+          <w:color w:val="000000"/>
+          <w:sz w:val="20"/>
+          <w:szCs w:val="20"/>
+          <w:lang w:eastAsia="en-CA"/>
+        </w:rPr>
+        <w:t># inputduration - how many days the car is to be rented</w:t>
+      </w:r>
+    </w:p>
+    <w:p>
+      <w:pPr>
+        <w:tabs>
+          <w:tab w:val="left" w:pos="916"/>
+          <w:tab w:val="left" w:pos="1832"/>
+          <w:tab w:val="left" w:pos="2748"/>
+          <w:tab w:val="left" w:pos="3664"/>
+          <w:tab w:val="left" w:pos="4580"/>
+          <w:tab w:val="left" w:pos="5496"/>
+          <w:tab w:val="left" w:pos="6412"/>
+          <w:tab w:val="left" w:pos="7328"/>
+          <w:tab w:val="left" w:pos="8244"/>
+          <w:tab w:val="left" w:pos="9160"/>
+          <w:tab w:val="left" w:pos="10076"/>
+          <w:tab w:val="left" w:pos="10992"/>
+          <w:tab w:val="left" w:pos="11908"/>
+          <w:tab w:val="left" w:pos="12824"/>
+          <w:tab w:val="left" w:pos="13740"/>
+          <w:tab w:val="left" w:pos="14656"/>
+        </w:tabs>
+        <w:spacing w:after="0" w:line="240" w:lineRule="auto"/>
+        <w:rPr>
+          <w:rFonts w:ascii="Courier New" w:eastAsia="Times New Roman" w:hAnsi="Courier New" w:cs="Courier New"/>
+          <w:color w:val="000000"/>
+          <w:sz w:val="20"/>
+          <w:szCs w:val="20"/>
+          <w:lang w:eastAsia="en-CA"/>
+        </w:rPr>
+      </w:pPr>
+    </w:p>
+    <w:p>
+      <w:pPr>
+        <w:tabs>
+          <w:tab w:val="left" w:pos="916"/>
+          <w:tab w:val="left" w:pos="1832"/>
+          <w:tab w:val="left" w:pos="2748"/>
+          <w:tab w:val="left" w:pos="3664"/>
+          <w:tab w:val="left" w:pos="4580"/>
+          <w:tab w:val="left" w:pos="5496"/>
+          <w:tab w:val="left" w:pos="6412"/>
+          <w:tab w:val="left" w:pos="7328"/>
+          <w:tab w:val="left" w:pos="8244"/>
+          <w:tab w:val="left" w:pos="9160"/>
+          <w:tab w:val="left" w:pos="10076"/>
+          <w:tab w:val="left" w:pos="10992"/>
+          <w:tab w:val="left" w:pos="11908"/>
+          <w:tab w:val="left" w:pos="12824"/>
+          <w:tab w:val="left" w:pos="13740"/>
+          <w:tab w:val="left" w:pos="14656"/>
+        </w:tabs>
+        <w:spacing w:after="0" w:line="240" w:lineRule="auto"/>
+        <w:rPr>
+          <w:rFonts w:ascii="Courier New" w:eastAsia="Times New Roman" w:hAnsi="Courier New" w:cs="Courier New"/>
+          <w:color w:val="000000"/>
+          <w:sz w:val="20"/>
+          <w:szCs w:val="20"/>
+          <w:lang w:eastAsia="en-CA"/>
+        </w:rPr>
+      </w:pPr>
+    </w:p>
+    <w:p>
+      <w:pPr>
+        <w:tabs>
+          <w:tab w:val="left" w:pos="916"/>
+          <w:tab w:val="left" w:pos="1832"/>
+          <w:tab w:val="left" w:pos="2748"/>
+          <w:tab w:val="left" w:pos="3664"/>
+          <w:tab w:val="left" w:pos="4580"/>
+          <w:tab w:val="left" w:pos="5496"/>
+          <w:tab w:val="left" w:pos="6412"/>
+          <w:tab w:val="left" w:pos="7328"/>
+          <w:tab w:val="left" w:pos="8244"/>
+          <w:tab w:val="left" w:pos="9160"/>
+          <w:tab w:val="left" w:pos="10076"/>
+          <w:tab w:val="left" w:pos="10992"/>
+          <w:tab w:val="left" w:pos="11908"/>
+          <w:tab w:val="left" w:pos="12824"/>
+          <w:tab w:val="left" w:pos="13740"/>
+          <w:tab w:val="left" w:pos="14656"/>
+        </w:tabs>
+        <w:spacing w:after="0" w:line="240" w:lineRule="auto"/>
+        <w:rPr>
+          <w:rFonts w:ascii="Courier New" w:eastAsia="Times New Roman" w:hAnsi="Courier New" w:cs="Courier New"/>
+          <w:color w:val="000000"/>
+          <w:sz w:val="20"/>
+          <w:szCs w:val="20"/>
+          <w:lang w:eastAsia="en-CA"/>
+        </w:rPr>
+      </w:pPr>
+      <w:r>
+        <w:rPr>
+          <w:rFonts w:ascii="Courier New" w:eastAsia="Times New Roman" w:hAnsi="Courier New" w:cs="Courier New"/>
+          <w:color w:val="000000"/>
+          <w:sz w:val="20"/>
+          <w:szCs w:val="20"/>
+          <w:lang w:eastAsia="en-CA"/>
+        </w:rPr>
+        <w:t># front-end must check for the following conditions:</w:t>
+      </w:r>
+    </w:p>
+    <w:p>
+      <w:pPr>
+        <w:tabs>
+          <w:tab w:val="left" w:pos="916"/>
+          <w:tab w:val="left" w:pos="1832"/>
+          <w:tab w:val="left" w:pos="2748"/>
+          <w:tab w:val="left" w:pos="3664"/>
+          <w:tab w:val="left" w:pos="4580"/>
+          <w:tab w:val="left" w:pos="5496"/>
+          <w:tab w:val="left" w:pos="6412"/>
+          <w:tab w:val="left" w:pos="7328"/>
+          <w:tab w:val="left" w:pos="8244"/>
+          <w:tab w:val="left" w:pos="9160"/>
+          <w:tab w:val="left" w:pos="10076"/>
+          <w:tab w:val="left" w:pos="10992"/>
+          <w:tab w:val="left" w:pos="11908"/>
+          <w:tab w:val="left" w:pos="12824"/>
+          <w:tab w:val="left" w:pos="13740"/>
+          <w:tab w:val="left" w:pos="14656"/>
+        </w:tabs>
+        <w:spacing w:after="0" w:line="240" w:lineRule="auto"/>
+        <w:rPr>
+          <w:rFonts w:ascii="Courier New" w:eastAsia="Times New Roman" w:hAnsi="Courier New" w:cs="Courier New"/>
+          <w:color w:val="000000"/>
+          <w:sz w:val="20"/>
+          <w:szCs w:val="20"/>
+          <w:lang w:eastAsia="en-CA"/>
+        </w:rPr>
+      </w:pPr>
+      <w:r>
+        <w:rPr>
+          <w:rFonts w:ascii="Courier New" w:eastAsia="Times New Roman" w:hAnsi="Courier New" w:cs="Courier New"/>
+          <w:color w:val="000000"/>
+          <w:sz w:val="20"/>
+          <w:szCs w:val="20"/>
+          <w:lang w:eastAsia="en-CA"/>
+        </w:rPr>
+        <w:t># 1. specified customer_id must be an existing customer:</w:t>
+      </w:r>
+    </w:p>
+    <w:p>
+      <w:pPr>
+        <w:tabs>
+          <w:tab w:val="left" w:pos="916"/>
+          <w:tab w:val="left" w:pos="1832"/>
+          <w:tab w:val="left" w:pos="2748"/>
+          <w:tab w:val="left" w:pos="3664"/>
+          <w:tab w:val="left" w:pos="4580"/>
+          <w:tab w:val="left" w:pos="5496"/>
+          <w:tab w:val="left" w:pos="6412"/>
+          <w:tab w:val="left" w:pos="7328"/>
+          <w:tab w:val="left" w:pos="8244"/>
+          <w:tab w:val="left" w:pos="9160"/>
+          <w:tab w:val="left" w:pos="10076"/>
+          <w:tab w:val="left" w:pos="10992"/>
+          <w:tab w:val="left" w:pos="11908"/>
+          <w:tab w:val="left" w:pos="12824"/>
+          <w:tab w:val="left" w:pos="13740"/>
+          <w:tab w:val="left" w:pos="14656"/>
+        </w:tabs>
+        <w:spacing w:after="0" w:line="240" w:lineRule="auto"/>
+        <w:rPr>
+          <w:rFonts w:ascii="Courier New" w:eastAsia="Times New Roman" w:hAnsi="Courier New" w:cs="Courier New"/>
+          <w:color w:val="000000"/>
+          <w:sz w:val="20"/>
+          <w:szCs w:val="20"/>
+          <w:lang w:eastAsia="en-CA"/>
+        </w:rPr>
+      </w:pPr>
+      <w:r>
+        <w:rPr>
+          <w:rFonts w:ascii="Courier New" w:eastAsia="Times New Roman" w:hAnsi="Courier New" w:cs="Courier New"/>
+          <w:color w:val="000000"/>
+          <w:sz w:val="20"/>
+          <w:szCs w:val="20"/>
+          <w:lang w:eastAsia="en-CA"/>
+        </w:rPr>
+        <w:t xml:space="preserve"># </w:t>
+      </w:r>
+      <w:r>
+        <w:rPr>
+          <w:rFonts w:ascii="Courier New" w:eastAsia="Times New Roman" w:hAnsi="Courier New" w:cs="Courier New"/>
+          <w:color w:val="000000"/>
+          <w:sz w:val="20"/>
+          <w:szCs w:val="20"/>
+          <w:lang w:eastAsia="en-CA"/>
+        </w:rPr>
+        <w:tab/>
+      </w:r>
+      <w:r>
+        <w:rPr>
+          <w:rFonts w:ascii="Courier New" w:eastAsia="Times New Roman" w:hAnsi="Courier New" w:cs="Courier New"/>
+          <w:color w:val="000000"/>
+          <w:sz w:val="20"/>
+          <w:szCs w:val="20"/>
+          <w:lang w:eastAsia="en-CA"/>
+        </w:rPr>
+        <w:tab/>
+        <w:t xml:space="preserve">can check if null with </w:t>
+      </w:r>
+    </w:p>
+    <w:p>
+      <w:pPr>
+        <w:tabs>
+          <w:tab w:val="left" w:pos="916"/>
+          <w:tab w:val="left" w:pos="1832"/>
+          <w:tab w:val="left" w:pos="2748"/>
+          <w:tab w:val="left" w:pos="3664"/>
+          <w:tab w:val="left" w:pos="4580"/>
+          <w:tab w:val="left" w:pos="5496"/>
+          <w:tab w:val="left" w:pos="6412"/>
+          <w:tab w:val="left" w:pos="7328"/>
+          <w:tab w:val="left" w:pos="8244"/>
+          <w:tab w:val="left" w:pos="9160"/>
+          <w:tab w:val="left" w:pos="10076"/>
+          <w:tab w:val="left" w:pos="10992"/>
+          <w:tab w:val="left" w:pos="11908"/>
+          <w:tab w:val="left" w:pos="12824"/>
+          <w:tab w:val="left" w:pos="13740"/>
+          <w:tab w:val="left" w:pos="14656"/>
+        </w:tabs>
+        <w:spacing w:after="0" w:line="240" w:lineRule="auto"/>
+        <w:rPr>
+          <w:rFonts w:ascii="Courier New" w:eastAsia="Times New Roman" w:hAnsi="Courier New" w:cs="Courier New"/>
+          <w:color w:val="000000"/>
+          <w:sz w:val="20"/>
+          <w:szCs w:val="20"/>
+          <w:lang w:eastAsia="en-CA"/>
+        </w:rPr>
+      </w:pPr>
+      <w:r>
+        <w:rPr>
+          <w:rFonts w:ascii="Courier New" w:eastAsia="Times New Roman" w:hAnsi="Courier New" w:cs="Courier New"/>
+          <w:color w:val="000000"/>
+          <w:sz w:val="20"/>
+          <w:szCs w:val="20"/>
+          <w:lang w:eastAsia="en-CA"/>
+        </w:rPr>
+        <w:t>#</w:t>
+      </w:r>
+      <w:r>
+        <w:rPr>
+          <w:rFonts w:ascii="Courier New" w:eastAsia="Times New Roman" w:hAnsi="Courier New" w:cs="Courier New"/>
+          <w:color w:val="000000"/>
+          <w:sz w:val="20"/>
+          <w:szCs w:val="20"/>
+          <w:lang w:eastAsia="en-CA"/>
+        </w:rPr>
+        <w:tab/>
+      </w:r>
+      <w:r>
+        <w:rPr>
+          <w:rFonts w:ascii="Courier New" w:eastAsia="Times New Roman" w:hAnsi="Courier New" w:cs="Courier New"/>
+          <w:color w:val="000000"/>
+          <w:sz w:val="20"/>
+          <w:szCs w:val="20"/>
+          <w:lang w:eastAsia="en-CA"/>
+        </w:rPr>
+        <w:tab/>
+        <w:t>(SELECT CUSTOMER_ID FROM CUSTOMER WHERE CUSTOMER_ID = inputID)</w:t>
+      </w:r>
+    </w:p>
+    <w:p>
+      <w:pPr>
+        <w:tabs>
+          <w:tab w:val="left" w:pos="916"/>
+          <w:tab w:val="left" w:pos="1832"/>
+          <w:tab w:val="left" w:pos="2748"/>
+          <w:tab w:val="left" w:pos="3664"/>
+          <w:tab w:val="left" w:pos="4580"/>
+          <w:tab w:val="left" w:pos="5496"/>
+          <w:tab w:val="left" w:pos="6412"/>
+          <w:tab w:val="left" w:pos="7328"/>
+          <w:tab w:val="left" w:pos="8244"/>
+          <w:tab w:val="left" w:pos="9160"/>
+          <w:tab w:val="left" w:pos="10076"/>
+          <w:tab w:val="left" w:pos="10992"/>
+          <w:tab w:val="left" w:pos="11908"/>
+          <w:tab w:val="left" w:pos="12824"/>
+          <w:tab w:val="left" w:pos="13740"/>
+          <w:tab w:val="left" w:pos="14656"/>
+        </w:tabs>
+        <w:spacing w:after="0" w:line="240" w:lineRule="auto"/>
+        <w:rPr>
+          <w:rFonts w:ascii="Courier New" w:eastAsia="Times New Roman" w:hAnsi="Courier New" w:cs="Courier New"/>
+          <w:color w:val="000000"/>
+          <w:sz w:val="20"/>
+          <w:szCs w:val="20"/>
+          <w:lang w:eastAsia="en-CA"/>
+        </w:rPr>
+      </w:pPr>
+    </w:p>
+    <w:p>
+      <w:pPr>
+        <w:tabs>
+          <w:tab w:val="left" w:pos="916"/>
+          <w:tab w:val="left" w:pos="1832"/>
+          <w:tab w:val="left" w:pos="2748"/>
+          <w:tab w:val="left" w:pos="3664"/>
+          <w:tab w:val="left" w:pos="4580"/>
+          <w:tab w:val="left" w:pos="5496"/>
+          <w:tab w:val="left" w:pos="6412"/>
+          <w:tab w:val="left" w:pos="7328"/>
+          <w:tab w:val="left" w:pos="8244"/>
+          <w:tab w:val="left" w:pos="9160"/>
+          <w:tab w:val="left" w:pos="10076"/>
+          <w:tab w:val="left" w:pos="10992"/>
+          <w:tab w:val="left" w:pos="11908"/>
+          <w:tab w:val="left" w:pos="12824"/>
+          <w:tab w:val="left" w:pos="13740"/>
+          <w:tab w:val="left" w:pos="14656"/>
+        </w:tabs>
+        <w:spacing w:after="0" w:line="240" w:lineRule="auto"/>
+        <w:rPr>
+          <w:rFonts w:ascii="Courier New" w:eastAsia="Times New Roman" w:hAnsi="Courier New" w:cs="Courier New"/>
+          <w:color w:val="000000"/>
+          <w:sz w:val="20"/>
+          <w:szCs w:val="20"/>
+          <w:lang w:eastAsia="en-CA"/>
+        </w:rPr>
+      </w:pPr>
+      <w:r>
+        <w:rPr>
+          <w:rFonts w:ascii="Courier New" w:eastAsia="Times New Roman" w:hAnsi="Courier New" w:cs="Courier New"/>
+          <w:color w:val="000000"/>
+          <w:sz w:val="20"/>
+          <w:szCs w:val="20"/>
+          <w:lang w:eastAsia="en-CA"/>
+        </w:rPr>
+        <w:t># 2. specified car_code must exist AND car_quantity must be above 0</w:t>
+      </w:r>
+    </w:p>
+    <w:p>
+      <w:pPr>
+        <w:tabs>
+          <w:tab w:val="left" w:pos="916"/>
+          <w:tab w:val="left" w:pos="1832"/>
+          <w:tab w:val="left" w:pos="2748"/>
+          <w:tab w:val="left" w:pos="3664"/>
+          <w:tab w:val="left" w:pos="4580"/>
+          <w:tab w:val="left" w:pos="5496"/>
+          <w:tab w:val="left" w:pos="6412"/>
+          <w:tab w:val="left" w:pos="7328"/>
+          <w:tab w:val="left" w:pos="8244"/>
+          <w:tab w:val="left" w:pos="9160"/>
+          <w:tab w:val="left" w:pos="10076"/>
+          <w:tab w:val="left" w:pos="10992"/>
+          <w:tab w:val="left" w:pos="11908"/>
+          <w:tab w:val="left" w:pos="12824"/>
+          <w:tab w:val="left" w:pos="13740"/>
+          <w:tab w:val="left" w:pos="14656"/>
+        </w:tabs>
+        <w:spacing w:after="0" w:line="240" w:lineRule="auto"/>
+        <w:rPr>
+          <w:rFonts w:ascii="Courier New" w:eastAsia="Times New Roman" w:hAnsi="Courier New" w:cs="Courier New"/>
+          <w:color w:val="000000"/>
+          <w:sz w:val="20"/>
+          <w:szCs w:val="20"/>
+          <w:lang w:eastAsia="en-CA"/>
+        </w:rPr>
+      </w:pPr>
+      <w:r>
+        <w:rPr>
+          <w:rFonts w:ascii="Courier New" w:eastAsia="Times New Roman" w:hAnsi="Courier New" w:cs="Courier New"/>
+          <w:color w:val="000000"/>
+          <w:sz w:val="20"/>
+          <w:szCs w:val="20"/>
+          <w:lang w:eastAsia="en-CA"/>
+        </w:rPr>
+        <w:t>#</w:t>
+      </w:r>
+      <w:r>
+        <w:rPr>
+          <w:rFonts w:ascii="Courier New" w:eastAsia="Times New Roman" w:hAnsi="Courier New" w:cs="Courier New"/>
+          <w:color w:val="000000"/>
+          <w:sz w:val="20"/>
+          <w:szCs w:val="20"/>
+          <w:lang w:eastAsia="en-CA"/>
+        </w:rPr>
+        <w:tab/>
+      </w:r>
+      <w:r>
+        <w:rPr>
+          <w:rFonts w:ascii="Courier New" w:eastAsia="Times New Roman" w:hAnsi="Courier New" w:cs="Courier New"/>
+          <w:color w:val="000000"/>
+          <w:sz w:val="20"/>
+          <w:szCs w:val="20"/>
+          <w:lang w:eastAsia="en-CA"/>
+        </w:rPr>
+        <w:tab/>
+        <w:t xml:space="preserve">can check if null with </w:t>
+      </w:r>
+    </w:p>
+    <w:p>
+      <w:pPr>
+        <w:tabs>
+          <w:tab w:val="left" w:pos="916"/>
+          <w:tab w:val="left" w:pos="1832"/>
+          <w:tab w:val="left" w:pos="2748"/>
+          <w:tab w:val="left" w:pos="3664"/>
+          <w:tab w:val="left" w:pos="4580"/>
+          <w:tab w:val="left" w:pos="5496"/>
+          <w:tab w:val="left" w:pos="6412"/>
+          <w:tab w:val="left" w:pos="7328"/>
+          <w:tab w:val="left" w:pos="8244"/>
+          <w:tab w:val="left" w:pos="9160"/>
+          <w:tab w:val="left" w:pos="10076"/>
+          <w:tab w:val="left" w:pos="10992"/>
+          <w:tab w:val="left" w:pos="11908"/>
+          <w:tab w:val="left" w:pos="12824"/>
+          <w:tab w:val="left" w:pos="13740"/>
+          <w:tab w:val="left" w:pos="14656"/>
+        </w:tabs>
+        <w:spacing w:after="0" w:line="240" w:lineRule="auto"/>
+        <w:rPr>
+          <w:rFonts w:ascii="Courier New" w:eastAsia="Times New Roman" w:hAnsi="Courier New" w:cs="Courier New"/>
+          <w:color w:val="000000"/>
+          <w:sz w:val="20"/>
+          <w:szCs w:val="20"/>
+          <w:lang w:eastAsia="en-CA"/>
+        </w:rPr>
+      </w:pPr>
+      <w:r>
+        <w:rPr>
+          <w:rFonts w:ascii="Courier New" w:eastAsia="Times New Roman" w:hAnsi="Courier New" w:cs="Courier New"/>
+          <w:color w:val="000000"/>
+          <w:sz w:val="20"/>
+          <w:szCs w:val="20"/>
+          <w:lang w:eastAsia="en-CA"/>
+        </w:rPr>
+        <w:t>#</w:t>
+      </w:r>
+      <w:r>
+        <w:rPr>
+          <w:rFonts w:ascii="Courier New" w:eastAsia="Times New Roman" w:hAnsi="Courier New" w:cs="Courier New"/>
+          <w:color w:val="000000"/>
+          <w:sz w:val="20"/>
+          <w:szCs w:val="20"/>
+          <w:lang w:eastAsia="en-CA"/>
+        </w:rPr>
+        <w:tab/>
+      </w:r>
+      <w:r>
+        <w:rPr>
+          <w:rFonts w:ascii="Courier New" w:eastAsia="Times New Roman" w:hAnsi="Courier New" w:cs="Courier New"/>
+          <w:color w:val="000000"/>
+          <w:sz w:val="20"/>
+          <w:szCs w:val="20"/>
+          <w:lang w:eastAsia="en-CA"/>
+        </w:rPr>
+        <w:tab/>
+        <w:t>(SELECT CAR_CODE FROM CAR WHERE CAR_CODE = inputcarcode AND CAR_QUANTITY &gt; 0)</w:t>
+      </w:r>
+    </w:p>
+    <w:p>
+      <w:pPr>
+        <w:tabs>
+          <w:tab w:val="left" w:pos="916"/>
+          <w:tab w:val="left" w:pos="1832"/>
+          <w:tab w:val="left" w:pos="2748"/>
+          <w:tab w:val="left" w:pos="3664"/>
+          <w:tab w:val="left" w:pos="4580"/>
+          <w:tab w:val="left" w:pos="5496"/>
+          <w:tab w:val="left" w:pos="6412"/>
+          <w:tab w:val="left" w:pos="7328"/>
+          <w:tab w:val="left" w:pos="8244"/>
+          <w:tab w:val="left" w:pos="9160"/>
+          <w:tab w:val="left" w:pos="10076"/>
+          <w:tab w:val="left" w:pos="10992"/>
+          <w:tab w:val="left" w:pos="11908"/>
+          <w:tab w:val="left" w:pos="12824"/>
+          <w:tab w:val="left" w:pos="13740"/>
+          <w:tab w:val="left" w:pos="14656"/>
+        </w:tabs>
+        <w:spacing w:after="0" w:line="240" w:lineRule="auto"/>
+        <w:rPr>
+          <w:rFonts w:ascii="Courier New" w:eastAsia="Times New Roman" w:hAnsi="Courier New" w:cs="Courier New"/>
+          <w:color w:val="000000"/>
+          <w:sz w:val="20"/>
+          <w:szCs w:val="20"/>
+          <w:lang w:eastAsia="en-CA"/>
+        </w:rPr>
+      </w:pPr>
+    </w:p>
+    <w:p>
+      <w:pPr>
+        <w:tabs>
+          <w:tab w:val="left" w:pos="916"/>
+          <w:tab w:val="left" w:pos="1832"/>
+          <w:tab w:val="left" w:pos="2748"/>
+          <w:tab w:val="left" w:pos="3664"/>
+          <w:tab w:val="left" w:pos="4580"/>
+          <w:tab w:val="left" w:pos="5496"/>
+          <w:tab w:val="left" w:pos="6412"/>
+          <w:tab w:val="left" w:pos="7328"/>
+          <w:tab w:val="left" w:pos="8244"/>
+          <w:tab w:val="left" w:pos="9160"/>
+          <w:tab w:val="left" w:pos="10076"/>
+          <w:tab w:val="left" w:pos="10992"/>
+          <w:tab w:val="left" w:pos="11908"/>
+          <w:tab w:val="left" w:pos="12824"/>
+          <w:tab w:val="left" w:pos="13740"/>
+          <w:tab w:val="left" w:pos="14656"/>
+        </w:tabs>
+        <w:spacing w:after="0" w:line="240" w:lineRule="auto"/>
+        <w:rPr>
+          <w:rFonts w:ascii="Courier New" w:eastAsia="Times New Roman" w:hAnsi="Courier New" w:cs="Courier New"/>
+          <w:color w:val="000000"/>
+          <w:sz w:val="20"/>
+          <w:szCs w:val="20"/>
+          <w:lang w:eastAsia="en-CA"/>
+        </w:rPr>
+      </w:pPr>
+      <w:r>
+        <w:rPr>
+          <w:rFonts w:ascii="Courier New" w:eastAsia="Times New Roman" w:hAnsi="Courier New" w:cs="Courier New"/>
+          <w:color w:val="000000"/>
+          <w:sz w:val="20"/>
+          <w:szCs w:val="20"/>
+          <w:lang w:eastAsia="en-CA"/>
+        </w:rPr>
+        <w:t># 3. specifed date for rental must have not already passed</w:t>
+      </w:r>
+    </w:p>
+    <w:p>
+      <w:pPr>
+        <w:tabs>
+          <w:tab w:val="left" w:pos="916"/>
+          <w:tab w:val="left" w:pos="1832"/>
+          <w:tab w:val="left" w:pos="2748"/>
+          <w:tab w:val="left" w:pos="3664"/>
+          <w:tab w:val="left" w:pos="4580"/>
+          <w:tab w:val="left" w:pos="5496"/>
+          <w:tab w:val="left" w:pos="6412"/>
+          <w:tab w:val="left" w:pos="7328"/>
+          <w:tab w:val="left" w:pos="8244"/>
+          <w:tab w:val="left" w:pos="9160"/>
+          <w:tab w:val="left" w:pos="10076"/>
+          <w:tab w:val="left" w:pos="10992"/>
+          <w:tab w:val="left" w:pos="11908"/>
+          <w:tab w:val="left" w:pos="12824"/>
+          <w:tab w:val="left" w:pos="13740"/>
+          <w:tab w:val="left" w:pos="14656"/>
+        </w:tabs>
+        <w:spacing w:after="0" w:line="240" w:lineRule="auto"/>
+        <w:rPr>
+          <w:rFonts w:ascii="Courier New" w:eastAsia="Times New Roman" w:hAnsi="Courier New" w:cs="Courier New"/>
+          <w:color w:val="000000"/>
+          <w:sz w:val="20"/>
+          <w:szCs w:val="20"/>
+          <w:lang w:eastAsia="en-CA"/>
+        </w:rPr>
+      </w:pPr>
+      <w:r>
+        <w:rPr>
+          <w:rFonts w:ascii="Courier New" w:eastAsia="Times New Roman" w:hAnsi="Courier New" w:cs="Courier New"/>
+          <w:color w:val="000000"/>
+          <w:sz w:val="20"/>
+          <w:szCs w:val="20"/>
+          <w:lang w:eastAsia="en-CA"/>
+        </w:rPr>
+        <w:t>#</w:t>
+      </w:r>
+      <w:r>
+        <w:rPr>
+          <w:rFonts w:ascii="Courier New" w:eastAsia="Times New Roman" w:hAnsi="Courier New" w:cs="Courier New"/>
+          <w:color w:val="000000"/>
+          <w:sz w:val="20"/>
+          <w:szCs w:val="20"/>
+          <w:lang w:eastAsia="en-CA"/>
+        </w:rPr>
+        <w:tab/>
+      </w:r>
+      <w:r>
+        <w:rPr>
+          <w:rFonts w:ascii="Courier New" w:eastAsia="Times New Roman" w:hAnsi="Courier New" w:cs="Courier New"/>
+          <w:color w:val="000000"/>
+          <w:sz w:val="20"/>
+          <w:szCs w:val="20"/>
+          <w:lang w:eastAsia="en-CA"/>
+        </w:rPr>
+        <w:tab/>
+        <w:t>this may be handled on the front-end using system date</w:t>
+      </w:r>
+    </w:p>
+    <w:p>
+      <w:pPr>
+        <w:tabs>
+          <w:tab w:val="left" w:pos="916"/>
+          <w:tab w:val="left" w:pos="1832"/>
+          <w:tab w:val="left" w:pos="2748"/>
+          <w:tab w:val="left" w:pos="3664"/>
+          <w:tab w:val="left" w:pos="4580"/>
+          <w:tab w:val="left" w:pos="5496"/>
+          <w:tab w:val="left" w:pos="6412"/>
+          <w:tab w:val="left" w:pos="7328"/>
+          <w:tab w:val="left" w:pos="8244"/>
+          <w:tab w:val="left" w:pos="9160"/>
+          <w:tab w:val="left" w:pos="10076"/>
+          <w:tab w:val="left" w:pos="10992"/>
+          <w:tab w:val="left" w:pos="11908"/>
+          <w:tab w:val="left" w:pos="12824"/>
+          <w:tab w:val="left" w:pos="13740"/>
+          <w:tab w:val="left" w:pos="14656"/>
+        </w:tabs>
+        <w:spacing w:after="0" w:line="240" w:lineRule="auto"/>
+        <w:rPr>
+          <w:rFonts w:ascii="Courier New" w:eastAsia="Times New Roman" w:hAnsi="Courier New" w:cs="Courier New"/>
+          <w:color w:val="000000"/>
+          <w:sz w:val="20"/>
+          <w:szCs w:val="20"/>
+          <w:lang w:eastAsia="en-CA"/>
+        </w:rPr>
+      </w:pPr>
+    </w:p>
+    <w:p>
+      <w:pPr>
+        <w:tabs>
+          <w:tab w:val="left" w:pos="916"/>
+          <w:tab w:val="left" w:pos="1832"/>
+          <w:tab w:val="left" w:pos="2748"/>
+          <w:tab w:val="left" w:pos="3664"/>
+          <w:tab w:val="left" w:pos="4580"/>
+          <w:tab w:val="left" w:pos="5496"/>
+          <w:tab w:val="left" w:pos="6412"/>
+          <w:tab w:val="left" w:pos="7328"/>
+          <w:tab w:val="left" w:pos="8244"/>
+          <w:tab w:val="left" w:pos="9160"/>
+          <w:tab w:val="left" w:pos="10076"/>
+          <w:tab w:val="left" w:pos="10992"/>
+          <w:tab w:val="left" w:pos="11908"/>
+          <w:tab w:val="left" w:pos="12824"/>
+          <w:tab w:val="left" w:pos="13740"/>
+          <w:tab w:val="left" w:pos="14656"/>
+        </w:tabs>
+        <w:spacing w:after="0" w:line="240" w:lineRule="auto"/>
+        <w:rPr>
+          <w:rFonts w:ascii="Courier New" w:eastAsia="Times New Roman" w:hAnsi="Courier New" w:cs="Courier New"/>
+          <w:color w:val="000000"/>
+          <w:sz w:val="20"/>
+          <w:szCs w:val="20"/>
+          <w:lang w:eastAsia="en-CA"/>
+        </w:rPr>
+      </w:pPr>
+      <w:r>
+        <w:rPr>
+          <w:rFonts w:ascii="Courier New" w:eastAsia="Times New Roman" w:hAnsi="Courier New" w:cs="Courier New"/>
+          <w:color w:val="000000"/>
+          <w:sz w:val="20"/>
+          <w:szCs w:val="20"/>
+          <w:lang w:eastAsia="en-CA"/>
+        </w:rPr>
+        <w:t># 4. inputduration must be &gt; 0</w:t>
+      </w:r>
+    </w:p>
+    <w:p>
+      <w:pPr>
+        <w:tabs>
+          <w:tab w:val="left" w:pos="916"/>
+          <w:tab w:val="left" w:pos="1832"/>
+          <w:tab w:val="left" w:pos="2748"/>
+          <w:tab w:val="left" w:pos="3664"/>
+          <w:tab w:val="left" w:pos="4580"/>
+          <w:tab w:val="left" w:pos="5496"/>
+          <w:tab w:val="left" w:pos="6412"/>
+          <w:tab w:val="left" w:pos="7328"/>
+          <w:tab w:val="left" w:pos="8244"/>
+          <w:tab w:val="left" w:pos="9160"/>
+          <w:tab w:val="left" w:pos="10076"/>
+          <w:tab w:val="left" w:pos="10992"/>
+          <w:tab w:val="left" w:pos="11908"/>
+          <w:tab w:val="left" w:pos="12824"/>
+          <w:tab w:val="left" w:pos="13740"/>
+          <w:tab w:val="left" w:pos="14656"/>
+        </w:tabs>
+        <w:spacing w:after="0" w:line="240" w:lineRule="auto"/>
+        <w:rPr>
+          <w:rFonts w:ascii="Courier New" w:eastAsia="Times New Roman" w:hAnsi="Courier New" w:cs="Courier New"/>
+          <w:color w:val="000000"/>
+          <w:sz w:val="20"/>
+          <w:szCs w:val="20"/>
+          <w:lang w:eastAsia="en-CA"/>
+        </w:rPr>
+      </w:pPr>
+      <w:r>
+        <w:rPr>
+          <w:rFonts w:ascii="Courier New" w:eastAsia="Times New Roman" w:hAnsi="Courier New" w:cs="Courier New"/>
+          <w:color w:val="000000"/>
+          <w:sz w:val="20"/>
+          <w:szCs w:val="20"/>
+          <w:lang w:eastAsia="en-CA"/>
+        </w:rPr>
+        <w:t>#</w:t>
+      </w:r>
+    </w:p>
+    <w:p>
+      <w:pPr>
+        <w:tabs>
+          <w:tab w:val="left" w:pos="916"/>
+          <w:tab w:val="left" w:pos="1832"/>
+          <w:tab w:val="left" w:pos="2748"/>
+          <w:tab w:val="left" w:pos="3664"/>
+          <w:tab w:val="left" w:pos="4580"/>
+          <w:tab w:val="left" w:pos="5496"/>
+          <w:tab w:val="left" w:pos="6412"/>
+          <w:tab w:val="left" w:pos="7328"/>
+          <w:tab w:val="left" w:pos="8244"/>
+          <w:tab w:val="left" w:pos="9160"/>
+          <w:tab w:val="left" w:pos="10076"/>
+          <w:tab w:val="left" w:pos="10992"/>
+          <w:tab w:val="left" w:pos="11908"/>
+          <w:tab w:val="left" w:pos="12824"/>
+          <w:tab w:val="left" w:pos="13740"/>
+          <w:tab w:val="left" w:pos="14656"/>
+        </w:tabs>
+        <w:spacing w:after="0" w:line="240" w:lineRule="auto"/>
+        <w:rPr>
+          <w:rFonts w:ascii="Courier New" w:eastAsia="Times New Roman" w:hAnsi="Courier New" w:cs="Courier New"/>
+          <w:color w:val="000000"/>
+          <w:sz w:val="20"/>
+          <w:szCs w:val="20"/>
+          <w:lang w:eastAsia="en-CA"/>
+        </w:rPr>
+      </w:pPr>
+    </w:p>
+    <w:p>
+      <w:pPr>
+        <w:tabs>
+          <w:tab w:val="left" w:pos="916"/>
+          <w:tab w:val="left" w:pos="1832"/>
+          <w:tab w:val="left" w:pos="2748"/>
+          <w:tab w:val="left" w:pos="3664"/>
+          <w:tab w:val="left" w:pos="4580"/>
+          <w:tab w:val="left" w:pos="5496"/>
+          <w:tab w:val="left" w:pos="6412"/>
+          <w:tab w:val="left" w:pos="7328"/>
+          <w:tab w:val="left" w:pos="8244"/>
+          <w:tab w:val="left" w:pos="9160"/>
+          <w:tab w:val="left" w:pos="10076"/>
+          <w:tab w:val="left" w:pos="10992"/>
+          <w:tab w:val="left" w:pos="11908"/>
+          <w:tab w:val="left" w:pos="12824"/>
+          <w:tab w:val="left" w:pos="13740"/>
+          <w:tab w:val="left" w:pos="14656"/>
+        </w:tabs>
+        <w:spacing w:after="0" w:line="240" w:lineRule="auto"/>
+        <w:rPr>
+          <w:rFonts w:ascii="Courier New" w:eastAsia="Times New Roman" w:hAnsi="Courier New" w:cs="Courier New"/>
+          <w:color w:val="000000"/>
+          <w:sz w:val="20"/>
+          <w:szCs w:val="20"/>
+          <w:lang w:eastAsia="en-CA"/>
+        </w:rPr>
+      </w:pPr>
+    </w:p>
+    <w:p>
+      <w:pPr>
+        <w:tabs>
+          <w:tab w:val="left" w:pos="916"/>
+          <w:tab w:val="left" w:pos="1832"/>
+          <w:tab w:val="left" w:pos="2748"/>
+          <w:tab w:val="left" w:pos="3664"/>
+          <w:tab w:val="left" w:pos="4580"/>
+          <w:tab w:val="left" w:pos="5496"/>
+          <w:tab w:val="left" w:pos="6412"/>
+          <w:tab w:val="left" w:pos="7328"/>
+          <w:tab w:val="left" w:pos="8244"/>
+          <w:tab w:val="left" w:pos="9160"/>
+          <w:tab w:val="left" w:pos="10076"/>
+          <w:tab w:val="left" w:pos="10992"/>
+          <w:tab w:val="left" w:pos="11908"/>
+          <w:tab w:val="left" w:pos="12824"/>
+          <w:tab w:val="left" w:pos="13740"/>
+          <w:tab w:val="left" w:pos="14656"/>
+        </w:tabs>
+        <w:spacing w:after="0" w:line="240" w:lineRule="auto"/>
+        <w:rPr>
+          <w:rFonts w:ascii="Courier New" w:eastAsia="Times New Roman" w:hAnsi="Courier New" w:cs="Courier New"/>
+          <w:color w:val="000000"/>
+          <w:sz w:val="20"/>
+          <w:szCs w:val="20"/>
+          <w:lang w:eastAsia="en-CA"/>
+        </w:rPr>
+      </w:pPr>
+      <w:r>
+        <w:rPr>
+          <w:rFonts w:ascii="Courier New" w:eastAsia="Times New Roman" w:hAnsi="Courier New" w:cs="Courier New"/>
+          <w:color w:val="000000"/>
+          <w:sz w:val="20"/>
+          <w:szCs w:val="20"/>
+          <w:lang w:eastAsia="en-CA"/>
+        </w:rPr>
+        <w:t>#if the conditions are met, execute the rental:</w:t>
+      </w:r>
+    </w:p>
+    <w:p>
+      <w:pPr>
+        <w:tabs>
+          <w:tab w:val="left" w:pos="916"/>
+          <w:tab w:val="left" w:pos="1832"/>
+          <w:tab w:val="left" w:pos="2748"/>
+          <w:tab w:val="left" w:pos="3664"/>
+          <w:tab w:val="left" w:pos="4580"/>
+          <w:tab w:val="left" w:pos="5496"/>
+          <w:tab w:val="left" w:pos="6412"/>
+          <w:tab w:val="left" w:pos="7328"/>
+          <w:tab w:val="left" w:pos="8244"/>
+          <w:tab w:val="left" w:pos="9160"/>
+          <w:tab w:val="left" w:pos="10076"/>
+          <w:tab w:val="left" w:pos="10992"/>
+          <w:tab w:val="left" w:pos="11908"/>
+          <w:tab w:val="left" w:pos="12824"/>
+          <w:tab w:val="left" w:pos="13740"/>
+          <w:tab w:val="left" w:pos="14656"/>
+        </w:tabs>
+        <w:spacing w:after="0" w:line="240" w:lineRule="auto"/>
+        <w:rPr>
+          <w:rFonts w:ascii="Courier New" w:eastAsia="Times New Roman" w:hAnsi="Courier New" w:cs="Courier New"/>
+          <w:color w:val="000000"/>
+          <w:sz w:val="20"/>
+          <w:szCs w:val="20"/>
+          <w:lang w:eastAsia="en-CA"/>
+        </w:rPr>
+      </w:pPr>
+    </w:p>
+    <w:p>
+      <w:pPr>
+        <w:tabs>
+          <w:tab w:val="left" w:pos="916"/>
+          <w:tab w:val="left" w:pos="1832"/>
+          <w:tab w:val="left" w:pos="2748"/>
+          <w:tab w:val="left" w:pos="3664"/>
+          <w:tab w:val="left" w:pos="4580"/>
+          <w:tab w:val="left" w:pos="5496"/>
+          <w:tab w:val="left" w:pos="6412"/>
+          <w:tab w:val="left" w:pos="7328"/>
+          <w:tab w:val="left" w:pos="8244"/>
+          <w:tab w:val="left" w:pos="9160"/>
+          <w:tab w:val="left" w:pos="10076"/>
+          <w:tab w:val="left" w:pos="10992"/>
+          <w:tab w:val="left" w:pos="11908"/>
+          <w:tab w:val="left" w:pos="12824"/>
+          <w:tab w:val="left" w:pos="13740"/>
+          <w:tab w:val="left" w:pos="14656"/>
+        </w:tabs>
+        <w:spacing w:after="0" w:line="240" w:lineRule="auto"/>
+        <w:rPr>
+          <w:rFonts w:ascii="Courier New" w:eastAsia="Times New Roman" w:hAnsi="Courier New" w:cs="Courier New"/>
+          <w:color w:val="000000"/>
+          <w:sz w:val="20"/>
+          <w:szCs w:val="20"/>
+          <w:lang w:eastAsia="en-CA"/>
+        </w:rPr>
+      </w:pPr>
+      <w:r>
+        <w:rPr>
+          <w:rFonts w:ascii="Courier New" w:eastAsia="Times New Roman" w:hAnsi="Courier New" w:cs="Courier New"/>
+          <w:color w:val="000000"/>
+          <w:sz w:val="20"/>
+          <w:szCs w:val="20"/>
+          <w:lang w:eastAsia="en-CA"/>
+        </w:rPr>
+        <w:t>#create the basic rental</w:t>
+      </w:r>
+    </w:p>
+    <w:p>
+      <w:pPr>
+        <w:tabs>
+          <w:tab w:val="left" w:pos="916"/>
+          <w:tab w:val="left" w:pos="1832"/>
+          <w:tab w:val="left" w:pos="2748"/>
+          <w:tab w:val="left" w:pos="3664"/>
+          <w:tab w:val="left" w:pos="4580"/>
+          <w:tab w:val="left" w:pos="5496"/>
+          <w:tab w:val="left" w:pos="6412"/>
+          <w:tab w:val="left" w:pos="7328"/>
+          <w:tab w:val="left" w:pos="8244"/>
+          <w:tab w:val="left" w:pos="9160"/>
+          <w:tab w:val="left" w:pos="10076"/>
+          <w:tab w:val="left" w:pos="10992"/>
+          <w:tab w:val="left" w:pos="11908"/>
+          <w:tab w:val="left" w:pos="12824"/>
+          <w:tab w:val="left" w:pos="13740"/>
+          <w:tab w:val="left" w:pos="14656"/>
+        </w:tabs>
+        <w:spacing w:after="0" w:line="240" w:lineRule="auto"/>
+        <w:rPr>
+          <w:rFonts w:ascii="Courier New" w:eastAsia="Times New Roman" w:hAnsi="Courier New" w:cs="Courier New"/>
+          <w:color w:val="000000"/>
+          <w:sz w:val="20"/>
+          <w:szCs w:val="20"/>
+          <w:lang w:eastAsia="en-CA"/>
+        </w:rPr>
+      </w:pPr>
+      <w:r>
+        <w:rPr>
+          <w:rFonts w:ascii="Courier New" w:eastAsia="Times New Roman" w:hAnsi="Courier New" w:cs="Courier New"/>
+          <w:color w:val="000000"/>
+          <w:sz w:val="20"/>
+          <w:szCs w:val="20"/>
+          <w:lang w:eastAsia="en-CA"/>
+        </w:rPr>
+        <w:t>INSERT INTO RENTAL (`RENTAL_DATE`, `CUSTOMER_ID`) VALUES (inputdate, inputID) #the input variables</w:t>
+      </w:r>
+    </w:p>
+    <w:p>
+      <w:pPr>
+        <w:tabs>
+          <w:tab w:val="left" w:pos="916"/>
+          <w:tab w:val="left" w:pos="1832"/>
+          <w:tab w:val="left" w:pos="2748"/>
+          <w:tab w:val="left" w:pos="3664"/>
+          <w:tab w:val="left" w:pos="4580"/>
+          <w:tab w:val="left" w:pos="5496"/>
+          <w:tab w:val="left" w:pos="6412"/>
+          <w:tab w:val="left" w:pos="7328"/>
+          <w:tab w:val="left" w:pos="8244"/>
+          <w:tab w:val="left" w:pos="9160"/>
+          <w:tab w:val="left" w:pos="10076"/>
+          <w:tab w:val="left" w:pos="10992"/>
+          <w:tab w:val="left" w:pos="11908"/>
+          <w:tab w:val="left" w:pos="12824"/>
+          <w:tab w:val="left" w:pos="13740"/>
+          <w:tab w:val="left" w:pos="14656"/>
+        </w:tabs>
+        <w:spacing w:after="0" w:line="240" w:lineRule="auto"/>
+        <w:rPr>
+          <w:rFonts w:ascii="Courier New" w:eastAsia="Times New Roman" w:hAnsi="Courier New" w:cs="Courier New"/>
+          <w:color w:val="000000"/>
+          <w:sz w:val="20"/>
+          <w:szCs w:val="20"/>
+          <w:lang w:eastAsia="en-CA"/>
+        </w:rPr>
+      </w:pPr>
+      <w:r>
+        <w:rPr>
+          <w:rFonts w:ascii="Courier New" w:eastAsia="Times New Roman" w:hAnsi="Courier New" w:cs="Courier New"/>
+          <w:color w:val="000000"/>
+          <w:sz w:val="20"/>
+          <w:szCs w:val="20"/>
+          <w:lang w:eastAsia="en-CA"/>
+        </w:rPr>
+        <w:t>#get the rental code of the newly created rental for the details</w:t>
+      </w:r>
+    </w:p>
+    <w:p>
+      <w:pPr>
+        <w:tabs>
+          <w:tab w:val="left" w:pos="916"/>
+          <w:tab w:val="left" w:pos="1832"/>
+          <w:tab w:val="left" w:pos="2748"/>
+          <w:tab w:val="left" w:pos="3664"/>
+          <w:tab w:val="left" w:pos="4580"/>
+          <w:tab w:val="left" w:pos="5496"/>
+          <w:tab w:val="left" w:pos="6412"/>
+          <w:tab w:val="left" w:pos="7328"/>
+          <w:tab w:val="left" w:pos="8244"/>
+          <w:tab w:val="left" w:pos="9160"/>
+          <w:tab w:val="left" w:pos="10076"/>
+          <w:tab w:val="left" w:pos="10992"/>
+          <w:tab w:val="left" w:pos="11908"/>
+          <w:tab w:val="left" w:pos="12824"/>
+          <w:tab w:val="left" w:pos="13740"/>
+          <w:tab w:val="left" w:pos="14656"/>
+        </w:tabs>
+        <w:spacing w:after="0" w:line="240" w:lineRule="auto"/>
+        <w:rPr>
+          <w:rFonts w:ascii="Courier New" w:eastAsia="Times New Roman" w:hAnsi="Courier New" w:cs="Courier New"/>
+          <w:color w:val="000000"/>
+          <w:sz w:val="20"/>
+          <w:szCs w:val="20"/>
+          <w:lang w:eastAsia="en-CA"/>
+        </w:rPr>
+      </w:pPr>
+    </w:p>
+    <w:p>
+      <w:pPr>
+        <w:tabs>
+          <w:tab w:val="left" w:pos="916"/>
+          <w:tab w:val="left" w:pos="1832"/>
+          <w:tab w:val="left" w:pos="2748"/>
+          <w:tab w:val="left" w:pos="3664"/>
+          <w:tab w:val="left" w:pos="4580"/>
+          <w:tab w:val="left" w:pos="5496"/>
+          <w:tab w:val="left" w:pos="6412"/>
+          <w:tab w:val="left" w:pos="7328"/>
+          <w:tab w:val="left" w:pos="8244"/>
+          <w:tab w:val="left" w:pos="9160"/>
+          <w:tab w:val="left" w:pos="10076"/>
+          <w:tab w:val="left" w:pos="10992"/>
+          <w:tab w:val="left" w:pos="11908"/>
+          <w:tab w:val="left" w:pos="12824"/>
+          <w:tab w:val="left" w:pos="13740"/>
+          <w:tab w:val="left" w:pos="14656"/>
+        </w:tabs>
+        <w:spacing w:after="0" w:line="240" w:lineRule="auto"/>
+        <w:rPr>
+          <w:rFonts w:ascii="Courier New" w:eastAsia="Times New Roman" w:hAnsi="Courier New" w:cs="Courier New"/>
+          <w:color w:val="000000"/>
+          <w:sz w:val="20"/>
+          <w:szCs w:val="20"/>
+          <w:lang w:eastAsia="en-CA"/>
+        </w:rPr>
+      </w:pPr>
+      <w:r>
+        <w:rPr>
+          <w:rFonts w:ascii="Courier New" w:eastAsia="Times New Roman" w:hAnsi="Courier New" w:cs="Courier New"/>
+          <w:color w:val="000000"/>
+          <w:sz w:val="20"/>
+          <w:szCs w:val="20"/>
+          <w:lang w:eastAsia="en-CA"/>
+        </w:rPr>
+        <w:t>#int rentnum = recent primary key</w:t>
+      </w:r>
+    </w:p>
+    <w:p>
+      <w:pPr>
+        <w:tabs>
+          <w:tab w:val="left" w:pos="916"/>
+          <w:tab w:val="left" w:pos="1832"/>
+          <w:tab w:val="left" w:pos="2748"/>
+          <w:tab w:val="left" w:pos="3664"/>
+          <w:tab w:val="left" w:pos="4580"/>
+          <w:tab w:val="left" w:pos="5496"/>
+          <w:tab w:val="left" w:pos="6412"/>
+          <w:tab w:val="left" w:pos="7328"/>
+          <w:tab w:val="left" w:pos="8244"/>
+          <w:tab w:val="left" w:pos="9160"/>
+          <w:tab w:val="left" w:pos="10076"/>
+          <w:tab w:val="left" w:pos="10992"/>
+          <w:tab w:val="left" w:pos="11908"/>
+          <w:tab w:val="left" w:pos="12824"/>
+          <w:tab w:val="left" w:pos="13740"/>
+          <w:tab w:val="left" w:pos="14656"/>
+        </w:tabs>
+        <w:spacing w:after="0" w:line="240" w:lineRule="auto"/>
+        <w:rPr>
+          <w:rFonts w:ascii="Courier New" w:eastAsia="Times New Roman" w:hAnsi="Courier New" w:cs="Courier New"/>
+          <w:color w:val="000000"/>
+          <w:sz w:val="20"/>
+          <w:szCs w:val="20"/>
+          <w:lang w:eastAsia="en-CA"/>
+        </w:rPr>
+      </w:pPr>
+      <w:r>
+        <w:rPr>
+          <w:rFonts w:ascii="Courier New" w:eastAsia="Times New Roman" w:hAnsi="Courier New" w:cs="Courier New"/>
+          <w:color w:val="000000"/>
+          <w:sz w:val="20"/>
+          <w:szCs w:val="20"/>
+          <w:lang w:eastAsia="en-CA"/>
+        </w:rPr>
+        <w:t>SELECT LAST_INSERT_ID() #should return the most recently inserted primary key (our new rental number)</w:t>
+      </w:r>
+    </w:p>
+    <w:p>
+      <w:pPr>
+        <w:tabs>
+          <w:tab w:val="left" w:pos="916"/>
+          <w:tab w:val="left" w:pos="1832"/>
+          <w:tab w:val="left" w:pos="2748"/>
+          <w:tab w:val="left" w:pos="3664"/>
+          <w:tab w:val="left" w:pos="4580"/>
+          <w:tab w:val="left" w:pos="5496"/>
+          <w:tab w:val="left" w:pos="6412"/>
+          <w:tab w:val="left" w:pos="7328"/>
+          <w:tab w:val="left" w:pos="8244"/>
+          <w:tab w:val="left" w:pos="9160"/>
+          <w:tab w:val="left" w:pos="10076"/>
+          <w:tab w:val="left" w:pos="10992"/>
+          <w:tab w:val="left" w:pos="11908"/>
+          <w:tab w:val="left" w:pos="12824"/>
+          <w:tab w:val="left" w:pos="13740"/>
+          <w:tab w:val="left" w:pos="14656"/>
+        </w:tabs>
+        <w:spacing w:after="0" w:line="240" w:lineRule="auto"/>
+        <w:rPr>
+          <w:rFonts w:ascii="Courier New" w:eastAsia="Times New Roman" w:hAnsi="Courier New" w:cs="Courier New"/>
+          <w:color w:val="000000"/>
+          <w:sz w:val="20"/>
+          <w:szCs w:val="20"/>
+          <w:lang w:eastAsia="en-CA"/>
+        </w:rPr>
+      </w:pPr>
+    </w:p>
+    <w:p>
+      <w:pPr>
+        <w:tabs>
+          <w:tab w:val="left" w:pos="916"/>
+          <w:tab w:val="left" w:pos="1832"/>
+          <w:tab w:val="left" w:pos="2748"/>
+          <w:tab w:val="left" w:pos="3664"/>
+          <w:tab w:val="left" w:pos="4580"/>
+          <w:tab w:val="left" w:pos="5496"/>
+          <w:tab w:val="left" w:pos="6412"/>
+          <w:tab w:val="left" w:pos="7328"/>
+          <w:tab w:val="left" w:pos="8244"/>
+          <w:tab w:val="left" w:pos="9160"/>
+          <w:tab w:val="left" w:pos="10076"/>
+          <w:tab w:val="left" w:pos="10992"/>
+          <w:tab w:val="left" w:pos="11908"/>
+          <w:tab w:val="left" w:pos="12824"/>
+          <w:tab w:val="left" w:pos="13740"/>
+          <w:tab w:val="left" w:pos="14656"/>
+        </w:tabs>
+        <w:spacing w:after="0" w:line="240" w:lineRule="auto"/>
+        <w:rPr>
+          <w:rFonts w:ascii="Courier New" w:eastAsia="Times New Roman" w:hAnsi="Courier New" w:cs="Courier New"/>
+          <w:color w:val="000000"/>
+          <w:sz w:val="20"/>
+          <w:szCs w:val="20"/>
+          <w:lang w:eastAsia="en-CA"/>
+        </w:rPr>
+      </w:pPr>
+      <w:r>
+        <w:rPr>
+          <w:rFonts w:ascii="Courier New" w:eastAsia="Times New Roman" w:hAnsi="Courier New" w:cs="Courier New"/>
+          <w:color w:val="000000"/>
+          <w:sz w:val="20"/>
+          <w:szCs w:val="20"/>
+          <w:lang w:eastAsia="en-CA"/>
+        </w:rPr>
+        <w:t>#get the daily rental fee based on the car_code as float dailyprice</w:t>
+      </w:r>
+    </w:p>
+    <w:p>
+      <w:pPr>
+        <w:tabs>
+          <w:tab w:val="left" w:pos="916"/>
+          <w:tab w:val="left" w:pos="1832"/>
+          <w:tab w:val="left" w:pos="2748"/>
+          <w:tab w:val="left" w:pos="3664"/>
+          <w:tab w:val="left" w:pos="4580"/>
+          <w:tab w:val="left" w:pos="5496"/>
+          <w:tab w:val="left" w:pos="6412"/>
+          <w:tab w:val="left" w:pos="7328"/>
+          <w:tab w:val="left" w:pos="8244"/>
+          <w:tab w:val="left" w:pos="9160"/>
+          <w:tab w:val="left" w:pos="10076"/>
+          <w:tab w:val="left" w:pos="10992"/>
+          <w:tab w:val="left" w:pos="11908"/>
+          <w:tab w:val="left" w:pos="12824"/>
+          <w:tab w:val="left" w:pos="13740"/>
+          <w:tab w:val="left" w:pos="14656"/>
+        </w:tabs>
+        <w:spacing w:after="0" w:line="240" w:lineRule="auto"/>
+        <w:rPr>
+          <w:rFonts w:ascii="Courier New" w:eastAsia="Times New Roman" w:hAnsi="Courier New" w:cs="Courier New"/>
+          <w:color w:val="000000"/>
+          <w:sz w:val="20"/>
+          <w:szCs w:val="20"/>
+          <w:lang w:eastAsia="en-CA"/>
+        </w:rPr>
+      </w:pPr>
+      <w:r>
+        <w:rPr>
+          <w:rFonts w:ascii="Courier New" w:eastAsia="Times New Roman" w:hAnsi="Courier New" w:cs="Courier New"/>
+          <w:color w:val="000000"/>
+          <w:sz w:val="20"/>
+          <w:szCs w:val="20"/>
+          <w:lang w:eastAsia="en-CA"/>
+        </w:rPr>
+        <w:t>SELECT PRICE_RENTFEE</w:t>
+      </w:r>
+    </w:p>
+    <w:p>
+      <w:pPr>
+        <w:tabs>
+          <w:tab w:val="left" w:pos="916"/>
+          <w:tab w:val="left" w:pos="1832"/>
+          <w:tab w:val="left" w:pos="2748"/>
+          <w:tab w:val="left" w:pos="3664"/>
+          <w:tab w:val="left" w:pos="4580"/>
+          <w:tab w:val="left" w:pos="5496"/>
+          <w:tab w:val="left" w:pos="6412"/>
+          <w:tab w:val="left" w:pos="7328"/>
+          <w:tab w:val="left" w:pos="8244"/>
+          <w:tab w:val="left" w:pos="9160"/>
+          <w:tab w:val="left" w:pos="10076"/>
+          <w:tab w:val="left" w:pos="10992"/>
+          <w:tab w:val="left" w:pos="11908"/>
+          <w:tab w:val="left" w:pos="12824"/>
+          <w:tab w:val="left" w:pos="13740"/>
+          <w:tab w:val="left" w:pos="14656"/>
+        </w:tabs>
+        <w:spacing w:after="0" w:line="240" w:lineRule="auto"/>
+        <w:rPr>
+          <w:rFonts w:ascii="Courier New" w:eastAsia="Times New Roman" w:hAnsi="Courier New" w:cs="Courier New"/>
+          <w:color w:val="000000"/>
+          <w:sz w:val="20"/>
+          <w:szCs w:val="20"/>
+          <w:lang w:eastAsia="en-CA"/>
+        </w:rPr>
+      </w:pPr>
+      <w:r>
+        <w:rPr>
+          <w:rFonts w:ascii="Courier New" w:eastAsia="Times New Roman" w:hAnsi="Courier New" w:cs="Courier New"/>
+          <w:color w:val="000000"/>
+          <w:sz w:val="20"/>
+          <w:szCs w:val="20"/>
+          <w:lang w:eastAsia="en-CA"/>
+        </w:rPr>
+        <w:t xml:space="preserve">FROM CAR AS C </w:t>
+      </w:r>
+    </w:p>
+    <w:p>
+      <w:pPr>
+        <w:tabs>
+          <w:tab w:val="left" w:pos="916"/>
+          <w:tab w:val="left" w:pos="1832"/>
+          <w:tab w:val="left" w:pos="2748"/>
+          <w:tab w:val="left" w:pos="3664"/>
+          <w:tab w:val="left" w:pos="4580"/>
+          <w:tab w:val="left" w:pos="5496"/>
+          <w:tab w:val="left" w:pos="6412"/>
+          <w:tab w:val="left" w:pos="7328"/>
+          <w:tab w:val="left" w:pos="8244"/>
+          <w:tab w:val="left" w:pos="9160"/>
+          <w:tab w:val="left" w:pos="10076"/>
+          <w:tab w:val="left" w:pos="10992"/>
+          <w:tab w:val="left" w:pos="11908"/>
+          <w:tab w:val="left" w:pos="12824"/>
+          <w:tab w:val="left" w:pos="13740"/>
+          <w:tab w:val="left" w:pos="14656"/>
+        </w:tabs>
+        <w:spacing w:after="0" w:line="240" w:lineRule="auto"/>
+        <w:rPr>
+          <w:rFonts w:ascii="Courier New" w:eastAsia="Times New Roman" w:hAnsi="Courier New" w:cs="Courier New"/>
+          <w:color w:val="000000"/>
+          <w:sz w:val="20"/>
+          <w:szCs w:val="20"/>
+          <w:lang w:eastAsia="en-CA"/>
+        </w:rPr>
+      </w:pPr>
+      <w:r>
+        <w:rPr>
+          <w:rFonts w:ascii="Courier New" w:eastAsia="Times New Roman" w:hAnsi="Courier New" w:cs="Courier New"/>
+          <w:color w:val="000000"/>
+          <w:sz w:val="20"/>
+          <w:szCs w:val="20"/>
+          <w:lang w:eastAsia="en-CA"/>
+        </w:rPr>
+        <w:t>INNER JOIN VEHICLE_DETAILS AS V</w:t>
+      </w:r>
+    </w:p>
+    <w:p>
+      <w:pPr>
+        <w:tabs>
+          <w:tab w:val="left" w:pos="916"/>
+          <w:tab w:val="left" w:pos="1832"/>
+          <w:tab w:val="left" w:pos="2748"/>
+          <w:tab w:val="left" w:pos="3664"/>
+          <w:tab w:val="left" w:pos="4580"/>
+          <w:tab w:val="left" w:pos="5496"/>
+          <w:tab w:val="left" w:pos="6412"/>
+          <w:tab w:val="left" w:pos="7328"/>
+          <w:tab w:val="left" w:pos="8244"/>
+          <w:tab w:val="left" w:pos="9160"/>
+          <w:tab w:val="left" w:pos="10076"/>
+          <w:tab w:val="left" w:pos="10992"/>
+          <w:tab w:val="left" w:pos="11908"/>
+          <w:tab w:val="left" w:pos="12824"/>
+          <w:tab w:val="left" w:pos="13740"/>
+          <w:tab w:val="left" w:pos="14656"/>
+        </w:tabs>
+        <w:spacing w:after="0" w:line="240" w:lineRule="auto"/>
+        <w:rPr>
+          <w:rFonts w:ascii="Courier New" w:eastAsia="Times New Roman" w:hAnsi="Courier New" w:cs="Courier New"/>
+          <w:color w:val="000000"/>
+          <w:sz w:val="20"/>
+          <w:szCs w:val="20"/>
+          <w:lang w:eastAsia="en-CA"/>
+        </w:rPr>
+      </w:pPr>
+      <w:r>
+        <w:rPr>
+          <w:rFonts w:ascii="Courier New" w:eastAsia="Times New Roman" w:hAnsi="Courier New" w:cs="Courier New"/>
+          <w:color w:val="000000"/>
+          <w:sz w:val="20"/>
+          <w:szCs w:val="20"/>
+          <w:lang w:eastAsia="en-CA"/>
+        </w:rPr>
+        <w:t xml:space="preserve">    on C.VEHICLE_CODE = V.VEHICLE_CODE</w:t>
+      </w:r>
+    </w:p>
+    <w:p>
+      <w:pPr>
+        <w:tabs>
+          <w:tab w:val="left" w:pos="916"/>
+          <w:tab w:val="left" w:pos="1832"/>
+          <w:tab w:val="left" w:pos="2748"/>
+          <w:tab w:val="left" w:pos="3664"/>
+          <w:tab w:val="left" w:pos="4580"/>
+          <w:tab w:val="left" w:pos="5496"/>
+          <w:tab w:val="left" w:pos="6412"/>
+          <w:tab w:val="left" w:pos="7328"/>
+          <w:tab w:val="left" w:pos="8244"/>
+          <w:tab w:val="left" w:pos="9160"/>
+          <w:tab w:val="left" w:pos="10076"/>
+          <w:tab w:val="left" w:pos="10992"/>
+          <w:tab w:val="left" w:pos="11908"/>
+          <w:tab w:val="left" w:pos="12824"/>
+          <w:tab w:val="left" w:pos="13740"/>
+          <w:tab w:val="left" w:pos="14656"/>
+        </w:tabs>
+        <w:spacing w:after="0" w:line="240" w:lineRule="auto"/>
+        <w:rPr>
+          <w:rFonts w:ascii="Courier New" w:eastAsia="Times New Roman" w:hAnsi="Courier New" w:cs="Courier New"/>
+          <w:color w:val="000000"/>
+          <w:sz w:val="20"/>
+          <w:szCs w:val="20"/>
+          <w:lang w:eastAsia="en-CA"/>
+        </w:rPr>
+      </w:pPr>
+      <w:r>
+        <w:rPr>
+          <w:rFonts w:ascii="Courier New" w:eastAsia="Times New Roman" w:hAnsi="Courier New" w:cs="Courier New"/>
+          <w:color w:val="000000"/>
+          <w:sz w:val="20"/>
+          <w:szCs w:val="20"/>
+          <w:lang w:eastAsia="en-CA"/>
+        </w:rPr>
+        <w:t>INNER JOIN PRICE AS P</w:t>
+      </w:r>
+    </w:p>
+    <w:p>
+      <w:pPr>
+        <w:tabs>
+          <w:tab w:val="left" w:pos="916"/>
+          <w:tab w:val="left" w:pos="1832"/>
+          <w:tab w:val="left" w:pos="2748"/>
+          <w:tab w:val="left" w:pos="3664"/>
+          <w:tab w:val="left" w:pos="4580"/>
+          <w:tab w:val="left" w:pos="5496"/>
+          <w:tab w:val="left" w:pos="6412"/>
+          <w:tab w:val="left" w:pos="7328"/>
+          <w:tab w:val="left" w:pos="8244"/>
+          <w:tab w:val="left" w:pos="9160"/>
+          <w:tab w:val="left" w:pos="10076"/>
+          <w:tab w:val="left" w:pos="10992"/>
+          <w:tab w:val="left" w:pos="11908"/>
+          <w:tab w:val="left" w:pos="12824"/>
+          <w:tab w:val="left" w:pos="13740"/>
+          <w:tab w:val="left" w:pos="14656"/>
+        </w:tabs>
+        <w:spacing w:after="0" w:line="240" w:lineRule="auto"/>
+        <w:rPr>
+          <w:rFonts w:ascii="Courier New" w:eastAsia="Times New Roman" w:hAnsi="Courier New" w:cs="Courier New"/>
+          <w:color w:val="000000"/>
+          <w:sz w:val="20"/>
+          <w:szCs w:val="20"/>
+          <w:lang w:eastAsia="en-CA"/>
+        </w:rPr>
+      </w:pPr>
+      <w:r>
+        <w:rPr>
+          <w:rFonts w:ascii="Courier New" w:eastAsia="Times New Roman" w:hAnsi="Courier New" w:cs="Courier New"/>
+          <w:color w:val="000000"/>
+          <w:sz w:val="20"/>
+          <w:szCs w:val="20"/>
+          <w:lang w:eastAsia="en-CA"/>
+        </w:rPr>
+        <w:t xml:space="preserve">    on P.PRICE_CODE = V.PRICE_CODE</w:t>
+      </w:r>
+    </w:p>
+    <w:p>
+      <w:pPr>
+        <w:tabs>
+          <w:tab w:val="left" w:pos="916"/>
+          <w:tab w:val="left" w:pos="1832"/>
+          <w:tab w:val="left" w:pos="2748"/>
+          <w:tab w:val="left" w:pos="3664"/>
+          <w:tab w:val="left" w:pos="4580"/>
+          <w:tab w:val="left" w:pos="5496"/>
+          <w:tab w:val="left" w:pos="6412"/>
+          <w:tab w:val="left" w:pos="7328"/>
+          <w:tab w:val="left" w:pos="8244"/>
+          <w:tab w:val="left" w:pos="9160"/>
+          <w:tab w:val="left" w:pos="10076"/>
+          <w:tab w:val="left" w:pos="10992"/>
+          <w:tab w:val="left" w:pos="11908"/>
+          <w:tab w:val="left" w:pos="12824"/>
+          <w:tab w:val="left" w:pos="13740"/>
+          <w:tab w:val="left" w:pos="14656"/>
+        </w:tabs>
+        <w:spacing w:after="0" w:line="240" w:lineRule="auto"/>
+        <w:rPr>
+          <w:rFonts w:ascii="Courier New" w:eastAsia="Times New Roman" w:hAnsi="Courier New" w:cs="Courier New"/>
+          <w:color w:val="000000"/>
+          <w:sz w:val="20"/>
+          <w:szCs w:val="20"/>
+          <w:lang w:eastAsia="en-CA"/>
+        </w:rPr>
+      </w:pPr>
+    </w:p>
+    <w:p>
+      <w:pPr>
+        <w:tabs>
+          <w:tab w:val="left" w:pos="916"/>
+          <w:tab w:val="left" w:pos="1832"/>
+          <w:tab w:val="left" w:pos="2748"/>
+          <w:tab w:val="left" w:pos="3664"/>
+          <w:tab w:val="left" w:pos="4580"/>
+          <w:tab w:val="left" w:pos="5496"/>
+          <w:tab w:val="left" w:pos="6412"/>
+          <w:tab w:val="left" w:pos="7328"/>
+          <w:tab w:val="left" w:pos="8244"/>
+          <w:tab w:val="left" w:pos="9160"/>
+          <w:tab w:val="left" w:pos="10076"/>
+          <w:tab w:val="left" w:pos="10992"/>
+          <w:tab w:val="left" w:pos="11908"/>
+          <w:tab w:val="left" w:pos="12824"/>
+          <w:tab w:val="left" w:pos="13740"/>
+          <w:tab w:val="left" w:pos="14656"/>
+        </w:tabs>
+        <w:spacing w:after="0" w:line="240" w:lineRule="auto"/>
+        <w:rPr>
+          <w:rFonts w:ascii="Courier New" w:eastAsia="Times New Roman" w:hAnsi="Courier New" w:cs="Courier New"/>
+          <w:color w:val="000000"/>
+          <w:sz w:val="20"/>
+          <w:szCs w:val="20"/>
+          <w:lang w:eastAsia="en-CA"/>
+        </w:rPr>
+      </w:pPr>
+      <w:r>
+        <w:rPr>
+          <w:rFonts w:ascii="Courier New" w:eastAsia="Times New Roman" w:hAnsi="Courier New" w:cs="Courier New"/>
+          <w:color w:val="000000"/>
+          <w:sz w:val="20"/>
+          <w:szCs w:val="20"/>
+          <w:lang w:eastAsia="en-CA"/>
+        </w:rPr>
+        <w:t>#float totalprice = dailyprice*inputduration //total price of the rental given daily rental fee and number of days</w:t>
+      </w:r>
+    </w:p>
+    <w:p>
+      <w:pPr>
+        <w:tabs>
+          <w:tab w:val="left" w:pos="916"/>
+          <w:tab w:val="left" w:pos="1832"/>
+          <w:tab w:val="left" w:pos="2748"/>
+          <w:tab w:val="left" w:pos="3664"/>
+          <w:tab w:val="left" w:pos="4580"/>
+          <w:tab w:val="left" w:pos="5496"/>
+          <w:tab w:val="left" w:pos="6412"/>
+          <w:tab w:val="left" w:pos="7328"/>
+          <w:tab w:val="left" w:pos="8244"/>
+          <w:tab w:val="left" w:pos="9160"/>
+          <w:tab w:val="left" w:pos="10076"/>
+          <w:tab w:val="left" w:pos="10992"/>
+          <w:tab w:val="left" w:pos="11908"/>
+          <w:tab w:val="left" w:pos="12824"/>
+          <w:tab w:val="left" w:pos="13740"/>
+          <w:tab w:val="left" w:pos="14656"/>
+        </w:tabs>
+        <w:spacing w:after="0" w:line="240" w:lineRule="auto"/>
+        <w:rPr>
+          <w:rFonts w:ascii="Courier New" w:eastAsia="Times New Roman" w:hAnsi="Courier New" w:cs="Courier New"/>
+          <w:color w:val="000000"/>
+          <w:sz w:val="20"/>
+          <w:szCs w:val="20"/>
+          <w:lang w:eastAsia="en-CA"/>
+        </w:rPr>
+      </w:pPr>
+    </w:p>
+    <w:p>
+      <w:pPr>
+        <w:tabs>
+          <w:tab w:val="left" w:pos="916"/>
+          <w:tab w:val="left" w:pos="1832"/>
+          <w:tab w:val="left" w:pos="2748"/>
+          <w:tab w:val="left" w:pos="3664"/>
+          <w:tab w:val="left" w:pos="4580"/>
+          <w:tab w:val="left" w:pos="5496"/>
+          <w:tab w:val="left" w:pos="6412"/>
+          <w:tab w:val="left" w:pos="7328"/>
+          <w:tab w:val="left" w:pos="8244"/>
+          <w:tab w:val="left" w:pos="9160"/>
+          <w:tab w:val="left" w:pos="10076"/>
+          <w:tab w:val="left" w:pos="10992"/>
+          <w:tab w:val="left" w:pos="11908"/>
+          <w:tab w:val="left" w:pos="12824"/>
+          <w:tab w:val="left" w:pos="13740"/>
+          <w:tab w:val="left" w:pos="14656"/>
+        </w:tabs>
+        <w:spacing w:after="0" w:line="240" w:lineRule="auto"/>
+        <w:rPr>
+          <w:rFonts w:ascii="Courier New" w:eastAsia="Times New Roman" w:hAnsi="Courier New" w:cs="Courier New"/>
+          <w:color w:val="000000"/>
+          <w:sz w:val="20"/>
+          <w:szCs w:val="20"/>
+          <w:lang w:eastAsia="en-CA"/>
+        </w:rPr>
+      </w:pPr>
+      <w:r>
+        <w:rPr>
+          <w:rFonts w:ascii="Courier New" w:eastAsia="Times New Roman" w:hAnsi="Courier New" w:cs="Courier New"/>
+          <w:color w:val="000000"/>
+          <w:sz w:val="20"/>
+          <w:szCs w:val="20"/>
+          <w:lang w:eastAsia="en-CA"/>
+        </w:rPr>
+        <w:lastRenderedPageBreak/>
+        <w:t>INSERT INTO RENTAL_DETAILS (`RENTAL_NUMBER`, `CAR_CODE`, `DETAIL_FEE`, `DETAIL_DUEDATE`, `DETAIL_LATEFEE`) #return date is null until a return is made</w:t>
+      </w:r>
+    </w:p>
+    <w:p>
+      <w:pPr>
+        <w:tabs>
+          <w:tab w:val="left" w:pos="916"/>
+          <w:tab w:val="left" w:pos="1832"/>
+          <w:tab w:val="left" w:pos="2748"/>
+          <w:tab w:val="left" w:pos="3664"/>
+          <w:tab w:val="left" w:pos="4580"/>
+          <w:tab w:val="left" w:pos="5496"/>
+          <w:tab w:val="left" w:pos="6412"/>
+          <w:tab w:val="left" w:pos="7328"/>
+          <w:tab w:val="left" w:pos="8244"/>
+          <w:tab w:val="left" w:pos="9160"/>
+          <w:tab w:val="left" w:pos="10076"/>
+          <w:tab w:val="left" w:pos="10992"/>
+          <w:tab w:val="left" w:pos="11908"/>
+          <w:tab w:val="left" w:pos="12824"/>
+          <w:tab w:val="left" w:pos="13740"/>
+          <w:tab w:val="left" w:pos="14656"/>
+        </w:tabs>
+        <w:spacing w:after="0" w:line="240" w:lineRule="auto"/>
+        <w:rPr>
+          <w:rFonts w:ascii="Courier New" w:eastAsia="Times New Roman" w:hAnsi="Courier New" w:cs="Courier New"/>
+          <w:color w:val="000000"/>
+          <w:sz w:val="20"/>
+          <w:szCs w:val="20"/>
+          <w:lang w:eastAsia="en-CA"/>
+        </w:rPr>
+      </w:pPr>
+      <w:r>
+        <w:rPr>
+          <w:rFonts w:ascii="Courier New" w:eastAsia="Times New Roman" w:hAnsi="Courier New" w:cs="Courier New"/>
+          <w:color w:val="000000"/>
+          <w:sz w:val="20"/>
+          <w:szCs w:val="20"/>
+          <w:lang w:eastAsia="en-CA"/>
+        </w:rPr>
+        <w:t xml:space="preserve">VALUES (rentnum, inputcarcode, totalprice, inputdate + inputduration, 0); #latefee is always 0 at the being </w:t>
+      </w:r>
+    </w:p>
+    <w:p>
+      <w:pPr>
+        <w:tabs>
+          <w:tab w:val="left" w:pos="916"/>
+          <w:tab w:val="left" w:pos="1832"/>
+          <w:tab w:val="left" w:pos="2748"/>
+          <w:tab w:val="left" w:pos="3664"/>
+          <w:tab w:val="left" w:pos="4580"/>
+          <w:tab w:val="left" w:pos="5496"/>
+          <w:tab w:val="left" w:pos="6412"/>
+          <w:tab w:val="left" w:pos="7328"/>
+          <w:tab w:val="left" w:pos="8244"/>
+          <w:tab w:val="left" w:pos="9160"/>
+          <w:tab w:val="left" w:pos="10076"/>
+          <w:tab w:val="left" w:pos="10992"/>
+          <w:tab w:val="left" w:pos="11908"/>
+          <w:tab w:val="left" w:pos="12824"/>
+          <w:tab w:val="left" w:pos="13740"/>
+          <w:tab w:val="left" w:pos="14656"/>
+        </w:tabs>
+        <w:spacing w:after="0" w:line="240" w:lineRule="auto"/>
+        <w:rPr>
+          <w:rFonts w:ascii="Courier New" w:eastAsia="Times New Roman" w:hAnsi="Courier New" w:cs="Courier New"/>
+          <w:color w:val="000000"/>
+          <w:sz w:val="20"/>
+          <w:szCs w:val="20"/>
+          <w:lang w:eastAsia="en-CA"/>
+        </w:rPr>
+      </w:pPr>
+    </w:p>
+    <w:p>
+      <w:pPr>
+        <w:tabs>
+          <w:tab w:val="left" w:pos="916"/>
+          <w:tab w:val="left" w:pos="1832"/>
+          <w:tab w:val="left" w:pos="2748"/>
+          <w:tab w:val="left" w:pos="3664"/>
+          <w:tab w:val="left" w:pos="4580"/>
+          <w:tab w:val="left" w:pos="5496"/>
+          <w:tab w:val="left" w:pos="6412"/>
+          <w:tab w:val="left" w:pos="7328"/>
+          <w:tab w:val="left" w:pos="8244"/>
+          <w:tab w:val="left" w:pos="9160"/>
+          <w:tab w:val="left" w:pos="10076"/>
+          <w:tab w:val="left" w:pos="10992"/>
+          <w:tab w:val="left" w:pos="11908"/>
+          <w:tab w:val="left" w:pos="12824"/>
+          <w:tab w:val="left" w:pos="13740"/>
+          <w:tab w:val="left" w:pos="14656"/>
+        </w:tabs>
+        <w:spacing w:after="0" w:line="240" w:lineRule="auto"/>
+        <w:rPr>
+          <w:rFonts w:ascii="Courier New" w:eastAsia="Times New Roman" w:hAnsi="Courier New" w:cs="Courier New"/>
+          <w:color w:val="000000"/>
+          <w:sz w:val="20"/>
+          <w:szCs w:val="20"/>
+          <w:lang w:eastAsia="en-CA"/>
+        </w:rPr>
+      </w:pPr>
+      <w:r>
+        <w:rPr>
+          <w:rFonts w:ascii="Courier New" w:eastAsia="Times New Roman" w:hAnsi="Courier New" w:cs="Courier New"/>
+          <w:color w:val="000000"/>
+          <w:sz w:val="20"/>
+          <w:szCs w:val="20"/>
+          <w:lang w:eastAsia="en-CA"/>
+        </w:rPr>
+        <w:t>#update the customer’s balance according to the rental price</w:t>
+      </w:r>
       <w:bookmarkStart w:id="0" w:name="_GoBack"/>
       <w:bookmarkEnd w:id="0"/>
     </w:p>
     <w:p>
       <w:pPr>
-        <w:spacing w:after="0"/>
-        <w:rPr>
-          <w:rFonts w:ascii="Garamond" w:hAnsi="Garamond"/>
-          <w:b/>
+        <w:tabs>
+          <w:tab w:val="left" w:pos="916"/>
+          <w:tab w:val="left" w:pos="1832"/>
+          <w:tab w:val="left" w:pos="2748"/>
+          <w:tab w:val="left" w:pos="3664"/>
+          <w:tab w:val="left" w:pos="4580"/>
+          <w:tab w:val="left" w:pos="5496"/>
+          <w:tab w:val="left" w:pos="6412"/>
+          <w:tab w:val="left" w:pos="7328"/>
+          <w:tab w:val="left" w:pos="8244"/>
+          <w:tab w:val="left" w:pos="9160"/>
+          <w:tab w:val="left" w:pos="10076"/>
+          <w:tab w:val="left" w:pos="10992"/>
+          <w:tab w:val="left" w:pos="11908"/>
+          <w:tab w:val="left" w:pos="12824"/>
+          <w:tab w:val="left" w:pos="13740"/>
+          <w:tab w:val="left" w:pos="14656"/>
+        </w:tabs>
+        <w:spacing w:after="0" w:line="240" w:lineRule="auto"/>
+        <w:rPr>
+          <w:rFonts w:ascii="Courier New" w:eastAsia="Times New Roman" w:hAnsi="Courier New" w:cs="Courier New"/>
+          <w:color w:val="000000"/>
+          <w:sz w:val="20"/>
+          <w:szCs w:val="20"/>
+          <w:lang w:eastAsia="en-CA"/>
+        </w:rPr>
+      </w:pPr>
+      <w:r>
+        <w:rPr>
+          <w:rFonts w:ascii="Courier New" w:eastAsia="Times New Roman" w:hAnsi="Courier New" w:cs="Courier New"/>
+          <w:color w:val="000000"/>
+          <w:sz w:val="20"/>
+          <w:szCs w:val="20"/>
+          <w:lang w:eastAsia="en-CA"/>
+        </w:rPr>
+        <w:t>UPDATE CUSTOMER SET CUSTOMER_BAL</w:t>
+      </w:r>
+      <w:r>
+        <w:rPr>
+          <w:rFonts w:ascii="Courier New" w:eastAsia="Times New Roman" w:hAnsi="Courier New" w:cs="Courier New"/>
+          <w:color w:val="000000"/>
+          <w:sz w:val="20"/>
+          <w:szCs w:val="20"/>
+          <w:lang w:eastAsia="en-CA"/>
+        </w:rPr>
+        <w:t>ANCE = CUSTOMER_BALANCE + totalp</w:t>
+      </w:r>
+      <w:r>
+        <w:rPr>
+          <w:rFonts w:ascii="Courier New" w:eastAsia="Times New Roman" w:hAnsi="Courier New" w:cs="Courier New"/>
+          <w:color w:val="000000"/>
+          <w:sz w:val="20"/>
+          <w:szCs w:val="20"/>
+          <w:lang w:eastAsia="en-CA"/>
+        </w:rPr>
+        <w:t xml:space="preserve">rice WHERE CUSTOMER_ID = </w:t>
+      </w:r>
+      <w:r>
+        <w:rPr>
+          <w:rFonts w:ascii="Courier New" w:eastAsia="Times New Roman" w:hAnsi="Courier New" w:cs="Courier New"/>
+          <w:color w:val="000000"/>
+          <w:sz w:val="20"/>
+          <w:szCs w:val="20"/>
+          <w:lang w:eastAsia="en-CA"/>
+        </w:rPr>
+        <w:t>input</w:t>
+      </w:r>
+      <w:r>
+        <w:rPr>
+          <w:rFonts w:ascii="Courier New" w:eastAsia="Times New Roman" w:hAnsi="Courier New" w:cs="Courier New"/>
+          <w:color w:val="000000"/>
+          <w:sz w:val="20"/>
+          <w:szCs w:val="20"/>
+          <w:lang w:eastAsia="en-CA"/>
+        </w:rPr>
+        <w:t>ID</w:t>
+      </w:r>
+    </w:p>
+    <w:p>
+      <w:pPr>
+        <w:tabs>
+          <w:tab w:val="left" w:pos="916"/>
+          <w:tab w:val="left" w:pos="1832"/>
+          <w:tab w:val="left" w:pos="2748"/>
+          <w:tab w:val="left" w:pos="3664"/>
+          <w:tab w:val="left" w:pos="4580"/>
+          <w:tab w:val="left" w:pos="5496"/>
+          <w:tab w:val="left" w:pos="6412"/>
+          <w:tab w:val="left" w:pos="7328"/>
+          <w:tab w:val="left" w:pos="8244"/>
+          <w:tab w:val="left" w:pos="9160"/>
+          <w:tab w:val="left" w:pos="10076"/>
+          <w:tab w:val="left" w:pos="10992"/>
+          <w:tab w:val="left" w:pos="11908"/>
+          <w:tab w:val="left" w:pos="12824"/>
+          <w:tab w:val="left" w:pos="13740"/>
+          <w:tab w:val="left" w:pos="14656"/>
+        </w:tabs>
+        <w:spacing w:after="0" w:line="240" w:lineRule="auto"/>
+        <w:rPr>
+          <w:rFonts w:ascii="Courier New" w:eastAsia="Times New Roman" w:hAnsi="Courier New" w:cs="Courier New"/>
+          <w:color w:val="000000"/>
+          <w:sz w:val="20"/>
+          <w:szCs w:val="20"/>
+          <w:lang w:eastAsia="en-CA"/>
+        </w:rPr>
+      </w:pPr>
+    </w:p>
+    <w:p>
+      <w:pPr>
+        <w:tabs>
+          <w:tab w:val="left" w:pos="916"/>
+          <w:tab w:val="left" w:pos="1832"/>
+          <w:tab w:val="left" w:pos="2748"/>
+          <w:tab w:val="left" w:pos="3664"/>
+          <w:tab w:val="left" w:pos="4580"/>
+          <w:tab w:val="left" w:pos="5496"/>
+          <w:tab w:val="left" w:pos="6412"/>
+          <w:tab w:val="left" w:pos="7328"/>
+          <w:tab w:val="left" w:pos="8244"/>
+          <w:tab w:val="left" w:pos="9160"/>
+          <w:tab w:val="left" w:pos="10076"/>
+          <w:tab w:val="left" w:pos="10992"/>
+          <w:tab w:val="left" w:pos="11908"/>
+          <w:tab w:val="left" w:pos="12824"/>
+          <w:tab w:val="left" w:pos="13740"/>
+          <w:tab w:val="left" w:pos="14656"/>
+        </w:tabs>
+        <w:spacing w:after="0" w:line="240" w:lineRule="auto"/>
+        <w:rPr>
+          <w:rFonts w:ascii="Courier New" w:eastAsia="Times New Roman" w:hAnsi="Courier New" w:cs="Courier New"/>
+          <w:color w:val="000000"/>
+          <w:sz w:val="20"/>
+          <w:szCs w:val="20"/>
+          <w:lang w:eastAsia="en-CA"/>
+        </w:rPr>
+      </w:pPr>
+      <w:r>
+        <w:rPr>
+          <w:rFonts w:ascii="Courier New" w:eastAsia="Times New Roman" w:hAnsi="Courier New" w:cs="Courier New"/>
+          <w:color w:val="000000"/>
+          <w:sz w:val="20"/>
+          <w:szCs w:val="20"/>
+          <w:lang w:eastAsia="en-CA"/>
+        </w:rPr>
+        <w:t>#and lastly, reduce the quantity of the cars by 1</w:t>
+      </w:r>
+    </w:p>
+    <w:p>
+      <w:pPr>
+        <w:tabs>
+          <w:tab w:val="left" w:pos="916"/>
+          <w:tab w:val="left" w:pos="1832"/>
+          <w:tab w:val="left" w:pos="2748"/>
+          <w:tab w:val="left" w:pos="3664"/>
+          <w:tab w:val="left" w:pos="4580"/>
+          <w:tab w:val="left" w:pos="5496"/>
+          <w:tab w:val="left" w:pos="6412"/>
+          <w:tab w:val="left" w:pos="7328"/>
+          <w:tab w:val="left" w:pos="8244"/>
+          <w:tab w:val="left" w:pos="9160"/>
+          <w:tab w:val="left" w:pos="10076"/>
+          <w:tab w:val="left" w:pos="10992"/>
+          <w:tab w:val="left" w:pos="11908"/>
+          <w:tab w:val="left" w:pos="12824"/>
+          <w:tab w:val="left" w:pos="13740"/>
+          <w:tab w:val="left" w:pos="14656"/>
+        </w:tabs>
+        <w:spacing w:after="0" w:line="240" w:lineRule="auto"/>
+        <w:rPr>
+          <w:rFonts w:ascii="Courier New" w:eastAsia="Times New Roman" w:hAnsi="Courier New" w:cs="Courier New"/>
+          <w:color w:val="000000"/>
+          <w:sz w:val="20"/>
+          <w:szCs w:val="20"/>
+          <w:lang w:eastAsia="en-CA"/>
+        </w:rPr>
+      </w:pPr>
+      <w:r>
+        <w:rPr>
+          <w:rFonts w:ascii="Courier New" w:eastAsia="Times New Roman" w:hAnsi="Courier New" w:cs="Courier New"/>
+          <w:color w:val="000000"/>
+          <w:sz w:val="20"/>
+          <w:szCs w:val="20"/>
+          <w:lang w:eastAsia="en-CA"/>
+        </w:rPr>
+        <w:t>UPDATE CAR</w:t>
+      </w:r>
+    </w:p>
+    <w:p>
+      <w:pPr>
+        <w:tabs>
+          <w:tab w:val="left" w:pos="916"/>
+          <w:tab w:val="left" w:pos="1832"/>
+          <w:tab w:val="left" w:pos="2748"/>
+          <w:tab w:val="left" w:pos="3664"/>
+          <w:tab w:val="left" w:pos="4580"/>
+          <w:tab w:val="left" w:pos="5496"/>
+          <w:tab w:val="left" w:pos="6412"/>
+          <w:tab w:val="left" w:pos="7328"/>
+          <w:tab w:val="left" w:pos="8244"/>
+          <w:tab w:val="left" w:pos="9160"/>
+          <w:tab w:val="left" w:pos="10076"/>
+          <w:tab w:val="left" w:pos="10992"/>
+          <w:tab w:val="left" w:pos="11908"/>
+          <w:tab w:val="left" w:pos="12824"/>
+          <w:tab w:val="left" w:pos="13740"/>
+          <w:tab w:val="left" w:pos="14656"/>
+        </w:tabs>
+        <w:spacing w:after="0" w:line="240" w:lineRule="auto"/>
+        <w:rPr>
+          <w:rFonts w:ascii="Courier New" w:eastAsia="Times New Roman" w:hAnsi="Courier New" w:cs="Courier New"/>
+          <w:color w:val="000000"/>
+          <w:sz w:val="20"/>
+          <w:szCs w:val="20"/>
+          <w:lang w:eastAsia="en-CA"/>
+        </w:rPr>
+      </w:pPr>
+      <w:r>
+        <w:rPr>
+          <w:rFonts w:ascii="Courier New" w:eastAsia="Times New Roman" w:hAnsi="Courier New" w:cs="Courier New"/>
+          <w:color w:val="000000"/>
+          <w:sz w:val="20"/>
+          <w:szCs w:val="20"/>
+          <w:lang w:eastAsia="en-CA"/>
+        </w:rPr>
+        <w:t>SET CAR_QUANTITY = CAR_QUANTITY - 1</w:t>
+      </w:r>
+    </w:p>
+    <w:p>
+      <w:pPr>
+        <w:tabs>
+          <w:tab w:val="left" w:pos="916"/>
+          <w:tab w:val="left" w:pos="1832"/>
+          <w:tab w:val="left" w:pos="2748"/>
+          <w:tab w:val="left" w:pos="3664"/>
+          <w:tab w:val="left" w:pos="4580"/>
+          <w:tab w:val="left" w:pos="5496"/>
+          <w:tab w:val="left" w:pos="6412"/>
+          <w:tab w:val="left" w:pos="7328"/>
+          <w:tab w:val="left" w:pos="8244"/>
+          <w:tab w:val="left" w:pos="9160"/>
+          <w:tab w:val="left" w:pos="10076"/>
+          <w:tab w:val="left" w:pos="10992"/>
+          <w:tab w:val="left" w:pos="11908"/>
+          <w:tab w:val="left" w:pos="12824"/>
+          <w:tab w:val="left" w:pos="13740"/>
+          <w:tab w:val="left" w:pos="14656"/>
+        </w:tabs>
+        <w:spacing w:after="0" w:line="240" w:lineRule="auto"/>
+        <w:rPr>
+          <w:rFonts w:ascii="Courier New" w:eastAsia="Times New Roman" w:hAnsi="Courier New" w:cs="Courier New"/>
+          <w:color w:val="000000"/>
+          <w:sz w:val="20"/>
+          <w:szCs w:val="20"/>
+          <w:lang w:eastAsia="en-CA"/>
+        </w:rPr>
+      </w:pPr>
+      <w:r>
+        <w:rPr>
+          <w:rFonts w:ascii="Courier New" w:eastAsia="Times New Roman" w:hAnsi="Courier New" w:cs="Courier New"/>
+          <w:color w:val="000000"/>
+          <w:sz w:val="20"/>
+          <w:szCs w:val="20"/>
+          <w:lang w:eastAsia="en-CA"/>
+        </w:rPr>
+        <w:t>WHERE CAR_CODE = inputcarcode</w:t>
+      </w:r>
+    </w:p>
+    <w:p>
+      <w:pPr>
+        <w:tabs>
+          <w:tab w:val="left" w:pos="916"/>
+          <w:tab w:val="left" w:pos="1832"/>
+          <w:tab w:val="left" w:pos="2748"/>
+          <w:tab w:val="left" w:pos="3664"/>
+          <w:tab w:val="left" w:pos="4580"/>
+          <w:tab w:val="left" w:pos="5496"/>
+          <w:tab w:val="left" w:pos="6412"/>
+          <w:tab w:val="left" w:pos="7328"/>
+          <w:tab w:val="left" w:pos="8244"/>
+          <w:tab w:val="left" w:pos="9160"/>
+          <w:tab w:val="left" w:pos="10076"/>
+          <w:tab w:val="left" w:pos="10992"/>
+          <w:tab w:val="left" w:pos="11908"/>
+          <w:tab w:val="left" w:pos="12824"/>
+          <w:tab w:val="left" w:pos="13740"/>
+          <w:tab w:val="left" w:pos="14656"/>
+        </w:tabs>
+        <w:spacing w:after="0" w:line="240" w:lineRule="auto"/>
+        <w:rPr>
+          <w:rFonts w:ascii="Courier New" w:eastAsia="Times New Roman" w:hAnsi="Courier New" w:cs="Courier New"/>
+          <w:color w:val="000000"/>
+          <w:sz w:val="20"/>
+          <w:szCs w:val="20"/>
+          <w:lang w:eastAsia="en-CA"/>
+        </w:rPr>
+      </w:pPr>
+    </w:p>
+    <w:p>
+      <w:pPr>
+        <w:tabs>
+          <w:tab w:val="left" w:pos="916"/>
+          <w:tab w:val="left" w:pos="1832"/>
+          <w:tab w:val="left" w:pos="2748"/>
+          <w:tab w:val="left" w:pos="3664"/>
+          <w:tab w:val="left" w:pos="4580"/>
+          <w:tab w:val="left" w:pos="5496"/>
+          <w:tab w:val="left" w:pos="6412"/>
+          <w:tab w:val="left" w:pos="7328"/>
+          <w:tab w:val="left" w:pos="8244"/>
+          <w:tab w:val="left" w:pos="9160"/>
+          <w:tab w:val="left" w:pos="10076"/>
+          <w:tab w:val="left" w:pos="10992"/>
+          <w:tab w:val="left" w:pos="11908"/>
+          <w:tab w:val="left" w:pos="12824"/>
+          <w:tab w:val="left" w:pos="13740"/>
+          <w:tab w:val="left" w:pos="14656"/>
+        </w:tabs>
+        <w:spacing w:after="0" w:line="240" w:lineRule="auto"/>
+        <w:rPr>
+          <w:rFonts w:ascii="Courier New" w:eastAsia="Times New Roman" w:hAnsi="Courier New" w:cs="Courier New"/>
+          <w:color w:val="000000"/>
+          <w:sz w:val="20"/>
+          <w:szCs w:val="20"/>
+          <w:lang w:eastAsia="en-CA"/>
+        </w:rPr>
+      </w:pPr>
+    </w:p>
+    <w:p>
+      <w:pPr>
+        <w:tabs>
+          <w:tab w:val="left" w:pos="916"/>
+          <w:tab w:val="left" w:pos="1832"/>
+          <w:tab w:val="left" w:pos="2748"/>
+          <w:tab w:val="left" w:pos="3664"/>
+          <w:tab w:val="left" w:pos="4580"/>
+          <w:tab w:val="left" w:pos="5496"/>
+          <w:tab w:val="left" w:pos="6412"/>
+          <w:tab w:val="left" w:pos="7328"/>
+          <w:tab w:val="left" w:pos="8244"/>
+          <w:tab w:val="left" w:pos="9160"/>
+          <w:tab w:val="left" w:pos="10076"/>
+          <w:tab w:val="left" w:pos="10992"/>
+          <w:tab w:val="left" w:pos="11908"/>
+          <w:tab w:val="left" w:pos="12824"/>
+          <w:tab w:val="left" w:pos="13740"/>
+          <w:tab w:val="left" w:pos="14656"/>
+        </w:tabs>
+        <w:spacing w:after="0" w:line="240" w:lineRule="auto"/>
+        <w:rPr>
+          <w:rFonts w:ascii="Courier New" w:eastAsia="Times New Roman" w:hAnsi="Courier New" w:cs="Courier New"/>
+          <w:color w:val="000000"/>
+          <w:sz w:val="20"/>
+          <w:szCs w:val="20"/>
+          <w:lang w:eastAsia="en-CA"/>
+        </w:rPr>
+      </w:pPr>
+    </w:p>
+    <w:p>
+      <w:pPr>
+        <w:spacing w:after="0"/>
+        <w:rPr>
+          <w:rFonts w:ascii="Garamond" w:hAnsi="Garamond"/>
           <w:sz w:val="24"/>
           <w:szCs w:val="24"/>
         </w:rPr>
@@ -3134,6 +5440,7 @@
     <w:lsdException w:name="HTML Sample" w:semiHidden="1" w:unhideWhenUsed="1"/>
     <w:lsdException w:name="HTML Typewriter" w:semiHidden="1" w:unhideWhenUsed="1"/>
     <w:lsdException w:name="HTML Variable" w:semiHidden="1" w:unhideWhenUsed="1"/>
+    <w:lsdException w:name="Normal Table" w:semiHidden="1" w:unhideWhenUsed="1"/>
     <w:lsdException w:name="annotation subject" w:semiHidden="1" w:unhideWhenUsed="1"/>
     <w:lsdException w:name="No List" w:semiHidden="1" w:unhideWhenUsed="1"/>
     <w:lsdException w:name="Outline List 1" w:semiHidden="1" w:unhideWhenUsed="1"/>
@@ -3179,9 +5486,11 @@
     <w:lsdException w:name="Table Subtle 1" w:semiHidden="1" w:unhideWhenUsed="1"/>
     <w:lsdException w:name="Table Subtle 2" w:semiHidden="1" w:unhideWhenUsed="1"/>
     <w:lsdException w:name="Table Web 1" w:semiHidden="1" w:unhideWhenUsed="1"/>
+    <w:lsdException w:name="Table Web 2" w:semiHidden="1" w:unhideWhenUsed="1"/>
     <w:lsdException w:name="Table Web 3" w:semiHidden="1" w:unhideWhenUsed="1"/>
     <w:lsdException w:name="Balloon Text" w:semiHidden="1" w:unhideWhenUsed="1"/>
     <w:lsdException w:name="Table Grid" w:uiPriority="39"/>
+    <w:lsdException w:name="Table Theme" w:semiHidden="1" w:unhideWhenUsed="1"/>
     <w:lsdException w:name="Placeholder Text" w:semiHidden="1"/>
     <w:lsdException w:name="No Spacing" w:uiPriority="1" w:qFormat="1"/>
     <w:lsdException w:name="Light Shading" w:uiPriority="60"/>
@@ -3435,6 +5744,56 @@
     <w:uiPriority w:val="99"/>
     <w:semiHidden/>
     <w:unhideWhenUsed/>
+  </w:style>
+  <w:style w:type="paragraph" w:styleId="HTMLPreformatted">
+    <w:name w:val="HTML Preformatted"/>
+    <w:basedOn w:val="Normal"/>
+    <w:link w:val="HTMLPreformattedChar"/>
+    <w:uiPriority w:val="99"/>
+    <w:semiHidden/>
+    <w:unhideWhenUsed/>
+    <w:rsid w:val="00ED2243"/>
+    <w:pPr>
+      <w:tabs>
+        <w:tab w:val="left" w:pos="916"/>
+        <w:tab w:val="left" w:pos="1832"/>
+        <w:tab w:val="left" w:pos="2748"/>
+        <w:tab w:val="left" w:pos="3664"/>
+        <w:tab w:val="left" w:pos="4580"/>
+        <w:tab w:val="left" w:pos="5496"/>
+        <w:tab w:val="left" w:pos="6412"/>
+        <w:tab w:val="left" w:pos="7328"/>
+        <w:tab w:val="left" w:pos="8244"/>
+        <w:tab w:val="left" w:pos="9160"/>
+        <w:tab w:val="left" w:pos="10076"/>
+        <w:tab w:val="left" w:pos="10992"/>
+        <w:tab w:val="left" w:pos="11908"/>
+        <w:tab w:val="left" w:pos="12824"/>
+        <w:tab w:val="left" w:pos="13740"/>
+        <w:tab w:val="left" w:pos="14656"/>
+      </w:tabs>
+      <w:spacing w:after="0" w:line="240" w:lineRule="auto"/>
+    </w:pPr>
+    <w:rPr>
+      <w:rFonts w:ascii="Courier New" w:eastAsia="Times New Roman" w:hAnsi="Courier New" w:cs="Courier New"/>
+      <w:sz w:val="20"/>
+      <w:szCs w:val="20"/>
+      <w:lang w:eastAsia="en-CA"/>
+    </w:rPr>
+  </w:style>
+  <w:style w:type="character" w:customStyle="1" w:styleId="HTMLPreformattedChar">
+    <w:name w:val="HTML Preformatted Char"/>
+    <w:basedOn w:val="DefaultParagraphFont"/>
+    <w:link w:val="HTMLPreformatted"/>
+    <w:uiPriority w:val="99"/>
+    <w:semiHidden/>
+    <w:rsid w:val="00ED2243"/>
+    <w:rPr>
+      <w:rFonts w:ascii="Courier New" w:eastAsia="Times New Roman" w:hAnsi="Courier New" w:cs="Courier New"/>
+      <w:sz w:val="20"/>
+      <w:szCs w:val="20"/>
+      <w:lang w:eastAsia="en-CA"/>
+    </w:rPr>
   </w:style>
 </w:styles>
 </file>

</xml_diff>